<commit_message>
menu , toggle etc
</commit_message>
<xml_diff>
--- a/Bases Ionic.docx
+++ b/Bases Ionic.docx
@@ -10133,8 +10133,6 @@
           </wp:inline>
         </w:drawing>
       </w:r>
-      <w:bookmarkStart w:id="0" w:name="_GoBack"/>
-      <w:bookmarkEnd w:id="0"/>
     </w:p>
     <w:p/>
     <w:p/>
@@ -10143,6 +10141,2236 @@
         <w:br w:type="page"/>
       </w:r>
     </w:p>
+    <w:p>
+      <w:r>
+        <w:lastRenderedPageBreak/>
+        <w:t xml:space="preserve">Al tocar un elemento se debe cerrar el </w:t>
+      </w:r>
+      <w:proofErr w:type="spellStart"/>
+      <w:r>
+        <w:t>slide</w:t>
+      </w:r>
+      <w:proofErr w:type="spellEnd"/>
+      <w:r>
+        <w:t>.</w:t>
+      </w:r>
+    </w:p>
+    <w:p>
+      <w:r>
+        <w:t xml:space="preserve">Se necesita hacer una referencia al ion </w:t>
+      </w:r>
+      <w:proofErr w:type="spellStart"/>
+      <w:r>
+        <w:t>list</w:t>
+      </w:r>
+      <w:proofErr w:type="spellEnd"/>
+      <w:r>
+        <w:t xml:space="preserve">, que permite cerrar lo que tenga abierto el </w:t>
+      </w:r>
+      <w:proofErr w:type="spellStart"/>
+      <w:r>
+        <w:t>item</w:t>
+      </w:r>
+      <w:proofErr w:type="spellEnd"/>
+      <w:r>
+        <w:t xml:space="preserve"> </w:t>
+      </w:r>
+      <w:proofErr w:type="spellStart"/>
+      <w:r>
+        <w:t>sliding</w:t>
+      </w:r>
+      <w:proofErr w:type="spellEnd"/>
+      <w:r>
+        <w:t>.</w:t>
+      </w:r>
+      <w:r>
+        <w:br/>
+        <w:t>Se hace la referencia con “#”</w:t>
+      </w:r>
+    </w:p>
+    <w:p>
+      <w:r>
+        <w:rPr>
+          <w:noProof/>
+        </w:rPr>
+        <w:drawing>
+          <wp:inline distT="0" distB="0" distL="0" distR="0" wp14:anchorId="1B809BD5" wp14:editId="10D0EC6F">
+            <wp:extent cx="2255520" cy="391336"/>
+            <wp:effectExtent l="0" t="0" r="0" b="8890"/>
+            <wp:docPr id="149" name="Picture 149"/>
+            <wp:cNvGraphicFramePr>
+              <a:graphicFrameLocks xmlns:a="http://schemas.openxmlformats.org/drawingml/2006/main" noChangeAspect="1"/>
+            </wp:cNvGraphicFramePr>
+            <a:graphic xmlns:a="http://schemas.openxmlformats.org/drawingml/2006/main">
+              <a:graphicData uri="http://schemas.openxmlformats.org/drawingml/2006/picture">
+                <pic:pic xmlns:pic="http://schemas.openxmlformats.org/drawingml/2006/picture">
+                  <pic:nvPicPr>
+                    <pic:cNvPr id="1" name=""/>
+                    <pic:cNvPicPr/>
+                  </pic:nvPicPr>
+                  <pic:blipFill>
+                    <a:blip r:embed="rId159"/>
+                    <a:stretch>
+                      <a:fillRect/>
+                    </a:stretch>
+                  </pic:blipFill>
+                  <pic:spPr>
+                    <a:xfrm>
+                      <a:off x="0" y="0"/>
+                      <a:ext cx="2319243" cy="402392"/>
+                    </a:xfrm>
+                    <a:prstGeom prst="rect">
+                      <a:avLst/>
+                    </a:prstGeom>
+                  </pic:spPr>
+                </pic:pic>
+              </a:graphicData>
+            </a:graphic>
+          </wp:inline>
+        </w:drawing>
+      </w:r>
+    </w:p>
+    <w:p>
+      <w:r>
+        <w:t xml:space="preserve">Luego en el componente se escucha la referencia declarando el </w:t>
+      </w:r>
+      <w:proofErr w:type="spellStart"/>
+      <w:r>
+        <w:t>viewchild</w:t>
+      </w:r>
+      <w:proofErr w:type="spellEnd"/>
+    </w:p>
+    <w:p>
+      <w:r>
+        <w:rPr>
+          <w:noProof/>
+        </w:rPr>
+        <w:drawing>
+          <wp:inline distT="0" distB="0" distL="0" distR="0" wp14:anchorId="4451F158" wp14:editId="6D59C9A0">
+            <wp:extent cx="2939562" cy="647700"/>
+            <wp:effectExtent l="0" t="0" r="0" b="0"/>
+            <wp:docPr id="153" name="Picture 153"/>
+            <wp:cNvGraphicFramePr>
+              <a:graphicFrameLocks xmlns:a="http://schemas.openxmlformats.org/drawingml/2006/main" noChangeAspect="1"/>
+            </wp:cNvGraphicFramePr>
+            <a:graphic xmlns:a="http://schemas.openxmlformats.org/drawingml/2006/main">
+              <a:graphicData uri="http://schemas.openxmlformats.org/drawingml/2006/picture">
+                <pic:pic xmlns:pic="http://schemas.openxmlformats.org/drawingml/2006/picture">
+                  <pic:nvPicPr>
+                    <pic:cNvPr id="1" name=""/>
+                    <pic:cNvPicPr/>
+                  </pic:nvPicPr>
+                  <pic:blipFill>
+                    <a:blip r:embed="rId160"/>
+                    <a:stretch>
+                      <a:fillRect/>
+                    </a:stretch>
+                  </pic:blipFill>
+                  <pic:spPr>
+                    <a:xfrm>
+                      <a:off x="0" y="0"/>
+                      <a:ext cx="2950612" cy="650135"/>
+                    </a:xfrm>
+                    <a:prstGeom prst="rect">
+                      <a:avLst/>
+                    </a:prstGeom>
+                  </pic:spPr>
+                </pic:pic>
+              </a:graphicData>
+            </a:graphic>
+          </wp:inline>
+        </w:drawing>
+      </w:r>
+    </w:p>
+    <w:p>
+      <w:r>
+        <w:rPr>
+          <w:noProof/>
+        </w:rPr>
+        <w:drawing>
+          <wp:inline distT="0" distB="0" distL="0" distR="0" wp14:anchorId="211075E5" wp14:editId="0AC84048">
+            <wp:extent cx="3162300" cy="1171575"/>
+            <wp:effectExtent l="0" t="0" r="0" b="9525"/>
+            <wp:docPr id="154" name="Picture 154"/>
+            <wp:cNvGraphicFramePr>
+              <a:graphicFrameLocks xmlns:a="http://schemas.openxmlformats.org/drawingml/2006/main" noChangeAspect="1"/>
+            </wp:cNvGraphicFramePr>
+            <a:graphic xmlns:a="http://schemas.openxmlformats.org/drawingml/2006/main">
+              <a:graphicData uri="http://schemas.openxmlformats.org/drawingml/2006/picture">
+                <pic:pic xmlns:pic="http://schemas.openxmlformats.org/drawingml/2006/picture">
+                  <pic:nvPicPr>
+                    <pic:cNvPr id="1" name=""/>
+                    <pic:cNvPicPr/>
+                  </pic:nvPicPr>
+                  <pic:blipFill>
+                    <a:blip r:embed="rId161"/>
+                    <a:stretch>
+                      <a:fillRect/>
+                    </a:stretch>
+                  </pic:blipFill>
+                  <pic:spPr>
+                    <a:xfrm>
+                      <a:off x="0" y="0"/>
+                      <a:ext cx="3162300" cy="1171575"/>
+                    </a:xfrm>
+                    <a:prstGeom prst="rect">
+                      <a:avLst/>
+                    </a:prstGeom>
+                  </pic:spPr>
+                </pic:pic>
+              </a:graphicData>
+            </a:graphic>
+          </wp:inline>
+        </w:drawing>
+      </w:r>
+    </w:p>
+    <w:p>
+      <w:r>
+        <w:br w:type="page"/>
+      </w:r>
+    </w:p>
+    <w:p>
+      <w:r>
+        <w:lastRenderedPageBreak/>
+        <w:t xml:space="preserve">Ion </w:t>
+      </w:r>
+      <w:proofErr w:type="spellStart"/>
+      <w:r>
+        <w:t>reorder</w:t>
+      </w:r>
+      <w:proofErr w:type="spellEnd"/>
+      <w:r>
+        <w:t xml:space="preserve"> </w:t>
+      </w:r>
+      <w:proofErr w:type="spellStart"/>
+      <w:r>
+        <w:t>group</w:t>
+      </w:r>
+      <w:proofErr w:type="spellEnd"/>
+    </w:p>
+    <w:p>
+      <w:r>
+        <w:t xml:space="preserve">Creamos el componente, y en el </w:t>
+      </w:r>
+      <w:proofErr w:type="spellStart"/>
+      <w:r>
+        <w:t>ts</w:t>
+      </w:r>
+      <w:proofErr w:type="spellEnd"/>
+      <w:r>
+        <w:t xml:space="preserve"> hacemos un arreglo </w:t>
+      </w:r>
+      <w:proofErr w:type="spellStart"/>
+      <w:r>
+        <w:t>mockeado</w:t>
+      </w:r>
+      <w:proofErr w:type="spellEnd"/>
+      <w:r>
+        <w:t xml:space="preserve"> de superhéroes.</w:t>
+      </w:r>
+    </w:p>
+    <w:p>
+      <w:r>
+        <w:rPr>
+          <w:noProof/>
+        </w:rPr>
+        <w:drawing>
+          <wp:inline distT="0" distB="0" distL="0" distR="0" wp14:anchorId="4B1041BD" wp14:editId="7551D056">
+            <wp:extent cx="4884420" cy="249250"/>
+            <wp:effectExtent l="0" t="0" r="0" b="0"/>
+            <wp:docPr id="155" name="Picture 155"/>
+            <wp:cNvGraphicFramePr>
+              <a:graphicFrameLocks xmlns:a="http://schemas.openxmlformats.org/drawingml/2006/main" noChangeAspect="1"/>
+            </wp:cNvGraphicFramePr>
+            <a:graphic xmlns:a="http://schemas.openxmlformats.org/drawingml/2006/main">
+              <a:graphicData uri="http://schemas.openxmlformats.org/drawingml/2006/picture">
+                <pic:pic xmlns:pic="http://schemas.openxmlformats.org/drawingml/2006/picture">
+                  <pic:nvPicPr>
+                    <pic:cNvPr id="1" name=""/>
+                    <pic:cNvPicPr/>
+                  </pic:nvPicPr>
+                  <pic:blipFill>
+                    <a:blip r:embed="rId162"/>
+                    <a:stretch>
+                      <a:fillRect/>
+                    </a:stretch>
+                  </pic:blipFill>
+                  <pic:spPr>
+                    <a:xfrm>
+                      <a:off x="0" y="0"/>
+                      <a:ext cx="5072933" cy="258870"/>
+                    </a:xfrm>
+                    <a:prstGeom prst="rect">
+                      <a:avLst/>
+                    </a:prstGeom>
+                  </pic:spPr>
+                </pic:pic>
+              </a:graphicData>
+            </a:graphic>
+          </wp:inline>
+        </w:drawing>
+      </w:r>
+    </w:p>
+    <w:p>
+      <w:r>
+        <w:rPr>
+          <w:noProof/>
+        </w:rPr>
+        <w:drawing>
+          <wp:inline distT="0" distB="0" distL="0" distR="0" wp14:anchorId="2B190D3D" wp14:editId="38AE213D">
+            <wp:extent cx="3352800" cy="2439996"/>
+            <wp:effectExtent l="0" t="0" r="0" b="0"/>
+            <wp:docPr id="156" name="Picture 156"/>
+            <wp:cNvGraphicFramePr>
+              <a:graphicFrameLocks xmlns:a="http://schemas.openxmlformats.org/drawingml/2006/main" noChangeAspect="1"/>
+            </wp:cNvGraphicFramePr>
+            <a:graphic xmlns:a="http://schemas.openxmlformats.org/drawingml/2006/main">
+              <a:graphicData uri="http://schemas.openxmlformats.org/drawingml/2006/picture">
+                <pic:pic xmlns:pic="http://schemas.openxmlformats.org/drawingml/2006/picture">
+                  <pic:nvPicPr>
+                    <pic:cNvPr id="1" name=""/>
+                    <pic:cNvPicPr/>
+                  </pic:nvPicPr>
+                  <pic:blipFill>
+                    <a:blip r:embed="rId163"/>
+                    <a:stretch>
+                      <a:fillRect/>
+                    </a:stretch>
+                  </pic:blipFill>
+                  <pic:spPr>
+                    <a:xfrm>
+                      <a:off x="0" y="0"/>
+                      <a:ext cx="3366892" cy="2450251"/>
+                    </a:xfrm>
+                    <a:prstGeom prst="rect">
+                      <a:avLst/>
+                    </a:prstGeom>
+                  </pic:spPr>
+                </pic:pic>
+              </a:graphicData>
+            </a:graphic>
+          </wp:inline>
+        </w:drawing>
+      </w:r>
+    </w:p>
+    <w:p>
+      <w:r>
+        <w:rPr>
+          <w:noProof/>
+        </w:rPr>
+        <w:drawing>
+          <wp:inline distT="0" distB="0" distL="0" distR="0" wp14:anchorId="07C6DDB8" wp14:editId="02773B6A">
+            <wp:extent cx="1752600" cy="1368654"/>
+            <wp:effectExtent l="0" t="0" r="0" b="3175"/>
+            <wp:docPr id="157" name="Picture 157"/>
+            <wp:cNvGraphicFramePr>
+              <a:graphicFrameLocks xmlns:a="http://schemas.openxmlformats.org/drawingml/2006/main" noChangeAspect="1"/>
+            </wp:cNvGraphicFramePr>
+            <a:graphic xmlns:a="http://schemas.openxmlformats.org/drawingml/2006/main">
+              <a:graphicData uri="http://schemas.openxmlformats.org/drawingml/2006/picture">
+                <pic:pic xmlns:pic="http://schemas.openxmlformats.org/drawingml/2006/picture">
+                  <pic:nvPicPr>
+                    <pic:cNvPr id="1" name=""/>
+                    <pic:cNvPicPr/>
+                  </pic:nvPicPr>
+                  <pic:blipFill>
+                    <a:blip r:embed="rId164"/>
+                    <a:stretch>
+                      <a:fillRect/>
+                    </a:stretch>
+                  </pic:blipFill>
+                  <pic:spPr>
+                    <a:xfrm>
+                      <a:off x="0" y="0"/>
+                      <a:ext cx="1775903" cy="1386852"/>
+                    </a:xfrm>
+                    <a:prstGeom prst="rect">
+                      <a:avLst/>
+                    </a:prstGeom>
+                  </pic:spPr>
+                </pic:pic>
+              </a:graphicData>
+            </a:graphic>
+          </wp:inline>
+        </w:drawing>
+      </w:r>
+    </w:p>
+    <w:p/>
+    <w:p>
+      <w:r>
+        <w:t xml:space="preserve">Para implementar el </w:t>
+      </w:r>
+      <w:proofErr w:type="spellStart"/>
+      <w:r>
+        <w:t>reorder</w:t>
+      </w:r>
+      <w:r>
+        <w:t>-group</w:t>
+      </w:r>
+      <w:proofErr w:type="spellEnd"/>
+      <w:r>
+        <w:t xml:space="preserve">, se crea el tag en el </w:t>
+      </w:r>
+      <w:proofErr w:type="spellStart"/>
+      <w:r>
+        <w:t>html</w:t>
+      </w:r>
+      <w:proofErr w:type="spellEnd"/>
+      <w:r>
+        <w:t>, dentro del ion-</w:t>
+      </w:r>
+      <w:proofErr w:type="spellStart"/>
+      <w:r>
+        <w:t>list</w:t>
+      </w:r>
+      <w:proofErr w:type="spellEnd"/>
+      <w:r>
+        <w:t xml:space="preserve">. Y dentro de este el </w:t>
+      </w:r>
+      <w:proofErr w:type="spellStart"/>
+      <w:r>
+        <w:t>item</w:t>
+      </w:r>
+      <w:proofErr w:type="spellEnd"/>
+      <w:r>
+        <w:t xml:space="preserve"> que se va a repetir y que puede ser reordenado.</w:t>
+      </w:r>
+      <w:r>
+        <w:t xml:space="preserve"> Este ion-</w:t>
+      </w:r>
+      <w:proofErr w:type="spellStart"/>
+      <w:r>
+        <w:t>reorder</w:t>
+      </w:r>
+      <w:proofErr w:type="spellEnd"/>
+      <w:r>
+        <w:t>-</w:t>
+      </w:r>
+      <w:proofErr w:type="spellStart"/>
+      <w:r>
+        <w:t>group</w:t>
+      </w:r>
+      <w:proofErr w:type="spellEnd"/>
+      <w:r>
+        <w:t xml:space="preserve"> debe tener una directiva que le diga si </w:t>
+      </w:r>
+      <w:proofErr w:type="spellStart"/>
+      <w:r>
+        <w:t>esta</w:t>
+      </w:r>
+      <w:proofErr w:type="spellEnd"/>
+      <w:r>
+        <w:t xml:space="preserve"> habilitado o no.</w:t>
+      </w:r>
+    </w:p>
+    <w:p>
+      <w:r>
+        <w:t xml:space="preserve">Dentro del ion </w:t>
+      </w:r>
+      <w:proofErr w:type="spellStart"/>
+      <w:r>
+        <w:t>item</w:t>
+      </w:r>
+      <w:proofErr w:type="spellEnd"/>
+      <w:r>
+        <w:t xml:space="preserve"> se </w:t>
+      </w:r>
+      <w:r>
+        <w:t>pone el ion-</w:t>
+      </w:r>
+      <w:proofErr w:type="spellStart"/>
+      <w:r>
+        <w:t>reorder</w:t>
+      </w:r>
+      <w:proofErr w:type="spellEnd"/>
+      <w:r>
+        <w:t>, el cua</w:t>
+      </w:r>
+      <w:r>
+        <w:t>l</w:t>
+      </w:r>
+      <w:r>
+        <w:t xml:space="preserve"> tendrá el botón que permite hacer el reordenamiento.</w:t>
+      </w:r>
+    </w:p>
+    <w:p>
+      <w:r>
+        <w:rPr>
+          <w:noProof/>
+        </w:rPr>
+        <w:drawing>
+          <wp:inline distT="0" distB="0" distL="0" distR="0" wp14:anchorId="29AEB06E" wp14:editId="3D15867F">
+            <wp:extent cx="2697480" cy="1650152"/>
+            <wp:effectExtent l="0" t="0" r="7620" b="7620"/>
+            <wp:docPr id="158" name="Picture 158"/>
+            <wp:cNvGraphicFramePr>
+              <a:graphicFrameLocks xmlns:a="http://schemas.openxmlformats.org/drawingml/2006/main" noChangeAspect="1"/>
+            </wp:cNvGraphicFramePr>
+            <a:graphic xmlns:a="http://schemas.openxmlformats.org/drawingml/2006/main">
+              <a:graphicData uri="http://schemas.openxmlformats.org/drawingml/2006/picture">
+                <pic:pic xmlns:pic="http://schemas.openxmlformats.org/drawingml/2006/picture">
+                  <pic:nvPicPr>
+                    <pic:cNvPr id="1" name=""/>
+                    <pic:cNvPicPr/>
+                  </pic:nvPicPr>
+                  <pic:blipFill>
+                    <a:blip r:embed="rId165"/>
+                    <a:stretch>
+                      <a:fillRect/>
+                    </a:stretch>
+                  </pic:blipFill>
+                  <pic:spPr>
+                    <a:xfrm>
+                      <a:off x="0" y="0"/>
+                      <a:ext cx="2740460" cy="1676445"/>
+                    </a:xfrm>
+                    <a:prstGeom prst="rect">
+                      <a:avLst/>
+                    </a:prstGeom>
+                  </pic:spPr>
+                </pic:pic>
+              </a:graphicData>
+            </a:graphic>
+          </wp:inline>
+        </w:drawing>
+      </w:r>
+    </w:p>
+    <w:p>
+      <w:r>
+        <w:lastRenderedPageBreak/>
+        <w:t xml:space="preserve">En este momento ya se pueden mover los elementos en la vista, pero al momento de soltarlos ocurre un error. Esto por que hay que llamar a un evento. Esto con la función </w:t>
+      </w:r>
+      <w:proofErr w:type="spellStart"/>
+      <w:r>
+        <w:t>ionItemReorder</w:t>
+      </w:r>
+      <w:proofErr w:type="spellEnd"/>
+    </w:p>
+    <w:p>
+      <w:r>
+        <w:rPr>
+          <w:noProof/>
+        </w:rPr>
+        <w:drawing>
+          <wp:inline distT="0" distB="0" distL="0" distR="0" wp14:anchorId="0C404BD1" wp14:editId="02A3DAAA">
+            <wp:extent cx="3947160" cy="457958"/>
+            <wp:effectExtent l="0" t="0" r="0" b="0"/>
+            <wp:docPr id="159" name="Picture 159"/>
+            <wp:cNvGraphicFramePr>
+              <a:graphicFrameLocks xmlns:a="http://schemas.openxmlformats.org/drawingml/2006/main" noChangeAspect="1"/>
+            </wp:cNvGraphicFramePr>
+            <a:graphic xmlns:a="http://schemas.openxmlformats.org/drawingml/2006/main">
+              <a:graphicData uri="http://schemas.openxmlformats.org/drawingml/2006/picture">
+                <pic:pic xmlns:pic="http://schemas.openxmlformats.org/drawingml/2006/picture">
+                  <pic:nvPicPr>
+                    <pic:cNvPr id="1" name=""/>
+                    <pic:cNvPicPr/>
+                  </pic:nvPicPr>
+                  <pic:blipFill>
+                    <a:blip r:embed="rId166"/>
+                    <a:stretch>
+                      <a:fillRect/>
+                    </a:stretch>
+                  </pic:blipFill>
+                  <pic:spPr>
+                    <a:xfrm>
+                      <a:off x="0" y="0"/>
+                      <a:ext cx="4001026" cy="464208"/>
+                    </a:xfrm>
+                    <a:prstGeom prst="rect">
+                      <a:avLst/>
+                    </a:prstGeom>
+                  </pic:spPr>
+                </pic:pic>
+              </a:graphicData>
+            </a:graphic>
+          </wp:inline>
+        </w:drawing>
+      </w:r>
+    </w:p>
+    <w:p>
+      <w:r>
+        <w:t xml:space="preserve">Y en el </w:t>
+      </w:r>
+      <w:proofErr w:type="spellStart"/>
+      <w:r>
+        <w:t>component.ts</w:t>
+      </w:r>
+      <w:proofErr w:type="spellEnd"/>
+      <w:r>
+        <w:t xml:space="preserve"> </w:t>
+      </w:r>
+      <w:proofErr w:type="spellStart"/>
+      <w:r>
+        <w:t>escucharmos</w:t>
+      </w:r>
+      <w:proofErr w:type="spellEnd"/>
+      <w:r>
+        <w:t xml:space="preserve"> la función.</w:t>
+      </w:r>
+    </w:p>
+    <w:p>
+      <w:r>
+        <w:t xml:space="preserve">Si se imprime el resultado del </w:t>
+      </w:r>
+      <w:proofErr w:type="spellStart"/>
+      <w:r>
+        <w:t>event</w:t>
+      </w:r>
+      <w:proofErr w:type="spellEnd"/>
+      <w:r>
+        <w:t xml:space="preserve"> vemos una propiedad importante: </w:t>
+      </w:r>
+    </w:p>
+    <w:p>
+      <w:proofErr w:type="spellStart"/>
+      <w:r>
+        <w:t>Detail</w:t>
+      </w:r>
+      <w:proofErr w:type="spellEnd"/>
+      <w:r>
+        <w:t xml:space="preserve">, el cual tiene como información, la posición de la que </w:t>
+      </w:r>
+      <w:proofErr w:type="spellStart"/>
+      <w:r>
+        <w:t>venia</w:t>
+      </w:r>
+      <w:proofErr w:type="spellEnd"/>
+      <w:r>
+        <w:t>, a la que llegó y el estado, completo:</w:t>
+      </w:r>
+    </w:p>
+    <w:p>
+      <w:r>
+        <w:rPr>
+          <w:noProof/>
+        </w:rPr>
+        <w:drawing>
+          <wp:inline distT="0" distB="0" distL="0" distR="0" wp14:anchorId="74437DCC" wp14:editId="51D632B0">
+            <wp:extent cx="1051560" cy="652233"/>
+            <wp:effectExtent l="0" t="0" r="0" b="0"/>
+            <wp:docPr id="160" name="Picture 160"/>
+            <wp:cNvGraphicFramePr>
+              <a:graphicFrameLocks xmlns:a="http://schemas.openxmlformats.org/drawingml/2006/main" noChangeAspect="1"/>
+            </wp:cNvGraphicFramePr>
+            <a:graphic xmlns:a="http://schemas.openxmlformats.org/drawingml/2006/main">
+              <a:graphicData uri="http://schemas.openxmlformats.org/drawingml/2006/picture">
+                <pic:pic xmlns:pic="http://schemas.openxmlformats.org/drawingml/2006/picture">
+                  <pic:nvPicPr>
+                    <pic:cNvPr id="1" name=""/>
+                    <pic:cNvPicPr/>
+                  </pic:nvPicPr>
+                  <pic:blipFill>
+                    <a:blip r:embed="rId167"/>
+                    <a:stretch>
+                      <a:fillRect/>
+                    </a:stretch>
+                  </pic:blipFill>
+                  <pic:spPr>
+                    <a:xfrm>
+                      <a:off x="0" y="0"/>
+                      <a:ext cx="1062709" cy="659148"/>
+                    </a:xfrm>
+                    <a:prstGeom prst="rect">
+                      <a:avLst/>
+                    </a:prstGeom>
+                  </pic:spPr>
+                </pic:pic>
+              </a:graphicData>
+            </a:graphic>
+          </wp:inline>
+        </w:drawing>
+      </w:r>
+    </w:p>
+    <w:p>
+      <w:r>
+        <w:t xml:space="preserve">Para que no se quede colgada la lista hay que invocarla función complete del evento, luego de ser llamada el </w:t>
+      </w:r>
+      <w:proofErr w:type="spellStart"/>
+      <w:r>
+        <w:t>reorder</w:t>
+      </w:r>
+      <w:proofErr w:type="spellEnd"/>
+      <w:r>
+        <w:t xml:space="preserve"> </w:t>
+      </w:r>
+      <w:proofErr w:type="spellStart"/>
+      <w:r>
+        <w:t>group</w:t>
+      </w:r>
+      <w:proofErr w:type="spellEnd"/>
+      <w:r>
+        <w:t xml:space="preserve"> es ordenado según se encuentra en el arreglo. Por esto en este momento regresa a su posición inicial.</w:t>
+      </w:r>
+    </w:p>
+    <w:p>
+      <w:r>
+        <w:t xml:space="preserve">Luego extraemos el elemento a mover, con la función </w:t>
+      </w:r>
+      <w:proofErr w:type="spellStart"/>
+      <w:r>
+        <w:t>splice</w:t>
+      </w:r>
+      <w:proofErr w:type="spellEnd"/>
+      <w:r>
+        <w:t>, que remueve n elementos del arreglo según los parámetros, y si se especifica la posición retorna el elemento a devolver en caso de ser mas de uno.</w:t>
+      </w:r>
+      <w:r>
+        <w:br/>
+      </w:r>
+      <w:r>
+        <w:rPr>
+          <w:noProof/>
+        </w:rPr>
+        <w:drawing>
+          <wp:inline distT="0" distB="0" distL="0" distR="0" wp14:anchorId="40A7AF8A" wp14:editId="4F81B008">
+            <wp:extent cx="4061460" cy="229313"/>
+            <wp:effectExtent l="0" t="0" r="0" b="0"/>
+            <wp:docPr id="161" name="Picture 161"/>
+            <wp:cNvGraphicFramePr>
+              <a:graphicFrameLocks xmlns:a="http://schemas.openxmlformats.org/drawingml/2006/main" noChangeAspect="1"/>
+            </wp:cNvGraphicFramePr>
+            <a:graphic xmlns:a="http://schemas.openxmlformats.org/drawingml/2006/main">
+              <a:graphicData uri="http://schemas.openxmlformats.org/drawingml/2006/picture">
+                <pic:pic xmlns:pic="http://schemas.openxmlformats.org/drawingml/2006/picture">
+                  <pic:nvPicPr>
+                    <pic:cNvPr id="1" name=""/>
+                    <pic:cNvPicPr/>
+                  </pic:nvPicPr>
+                  <pic:blipFill>
+                    <a:blip r:embed="rId168"/>
+                    <a:stretch>
+                      <a:fillRect/>
+                    </a:stretch>
+                  </pic:blipFill>
+                  <pic:spPr>
+                    <a:xfrm>
+                      <a:off x="0" y="0"/>
+                      <a:ext cx="4269020" cy="241032"/>
+                    </a:xfrm>
+                    <a:prstGeom prst="rect">
+                      <a:avLst/>
+                    </a:prstGeom>
+                  </pic:spPr>
+                </pic:pic>
+              </a:graphicData>
+            </a:graphic>
+          </wp:inline>
+        </w:drawing>
+      </w:r>
+    </w:p>
+    <w:p>
+      <w:r>
+        <w:t xml:space="preserve">Luego con la misma función podemos añadir un elemento al arreglo, especificándole en </w:t>
+      </w:r>
+      <w:proofErr w:type="spellStart"/>
+      <w:r>
+        <w:t>que</w:t>
+      </w:r>
+      <w:proofErr w:type="spellEnd"/>
+      <w:r>
+        <w:t xml:space="preserve"> posición de este queremos trabajar, seguido por los elementos a eliminar, en este caso ninguno, y luego el elemento a añadir.</w:t>
+      </w:r>
+    </w:p>
+    <w:p>
+      <w:r>
+        <w:rPr>
+          <w:noProof/>
+        </w:rPr>
+        <w:drawing>
+          <wp:inline distT="0" distB="0" distL="0" distR="0" wp14:anchorId="67C4E5F0" wp14:editId="1019B22F">
+            <wp:extent cx="4084320" cy="250721"/>
+            <wp:effectExtent l="0" t="0" r="0" b="0"/>
+            <wp:docPr id="162" name="Picture 162"/>
+            <wp:cNvGraphicFramePr>
+              <a:graphicFrameLocks xmlns:a="http://schemas.openxmlformats.org/drawingml/2006/main" noChangeAspect="1"/>
+            </wp:cNvGraphicFramePr>
+            <a:graphic xmlns:a="http://schemas.openxmlformats.org/drawingml/2006/main">
+              <a:graphicData uri="http://schemas.openxmlformats.org/drawingml/2006/picture">
+                <pic:pic xmlns:pic="http://schemas.openxmlformats.org/drawingml/2006/picture">
+                  <pic:nvPicPr>
+                    <pic:cNvPr id="1" name=""/>
+                    <pic:cNvPicPr/>
+                  </pic:nvPicPr>
+                  <pic:blipFill>
+                    <a:blip r:embed="rId169"/>
+                    <a:stretch>
+                      <a:fillRect/>
+                    </a:stretch>
+                  </pic:blipFill>
+                  <pic:spPr>
+                    <a:xfrm>
+                      <a:off x="0" y="0"/>
+                      <a:ext cx="4241692" cy="260381"/>
+                    </a:xfrm>
+                    <a:prstGeom prst="rect">
+                      <a:avLst/>
+                    </a:prstGeom>
+                  </pic:spPr>
+                </pic:pic>
+              </a:graphicData>
+            </a:graphic>
+          </wp:inline>
+        </w:drawing>
+      </w:r>
+    </w:p>
+    <w:p>
+      <w:r>
+        <w:t>Ya podemos reordenar desde la vista el arreglo.</w:t>
+      </w:r>
+    </w:p>
+    <w:p>
+      <w:r>
+        <w:rPr>
+          <w:noProof/>
+        </w:rPr>
+        <w:drawing>
+          <wp:inline distT="0" distB="0" distL="0" distR="0" wp14:anchorId="7DFD84F7" wp14:editId="7B991A35">
+            <wp:extent cx="2842260" cy="1607142"/>
+            <wp:effectExtent l="0" t="0" r="0" b="0"/>
+            <wp:docPr id="163" name="Picture 163"/>
+            <wp:cNvGraphicFramePr>
+              <a:graphicFrameLocks xmlns:a="http://schemas.openxmlformats.org/drawingml/2006/main" noChangeAspect="1"/>
+            </wp:cNvGraphicFramePr>
+            <a:graphic xmlns:a="http://schemas.openxmlformats.org/drawingml/2006/main">
+              <a:graphicData uri="http://schemas.openxmlformats.org/drawingml/2006/picture">
+                <pic:pic xmlns:pic="http://schemas.openxmlformats.org/drawingml/2006/picture">
+                  <pic:nvPicPr>
+                    <pic:cNvPr id="1" name=""/>
+                    <pic:cNvPicPr/>
+                  </pic:nvPicPr>
+                  <pic:blipFill>
+                    <a:blip r:embed="rId170"/>
+                    <a:stretch>
+                      <a:fillRect/>
+                    </a:stretch>
+                  </pic:blipFill>
+                  <pic:spPr>
+                    <a:xfrm>
+                      <a:off x="0" y="0"/>
+                      <a:ext cx="2860571" cy="1617496"/>
+                    </a:xfrm>
+                    <a:prstGeom prst="rect">
+                      <a:avLst/>
+                    </a:prstGeom>
+                  </pic:spPr>
+                </pic:pic>
+              </a:graphicData>
+            </a:graphic>
+          </wp:inline>
+        </w:drawing>
+      </w:r>
+    </w:p>
+    <w:p>
+      <w:r>
+        <w:br w:type="page"/>
+      </w:r>
+    </w:p>
+    <w:p>
+      <w:r>
+        <w:lastRenderedPageBreak/>
+        <w:t>Ion-</w:t>
+      </w:r>
+      <w:proofErr w:type="spellStart"/>
+      <w:r>
+        <w:t>loading</w:t>
+      </w:r>
+      <w:proofErr w:type="spellEnd"/>
+    </w:p>
+    <w:p>
+      <w:r>
+        <w:t>Se crea el componente.</w:t>
+      </w:r>
+    </w:p>
+    <w:p>
+      <w:r>
+        <w:t xml:space="preserve">Se carga el </w:t>
+      </w:r>
+      <w:proofErr w:type="spellStart"/>
+      <w:r>
+        <w:t>loading</w:t>
+      </w:r>
+      <w:proofErr w:type="spellEnd"/>
+      <w:r>
+        <w:t xml:space="preserve"> </w:t>
+      </w:r>
+      <w:proofErr w:type="spellStart"/>
+      <w:r>
+        <w:t>controller</w:t>
+      </w:r>
+      <w:proofErr w:type="spellEnd"/>
+      <w:r>
+        <w:t xml:space="preserve"> dentro del constructor</w:t>
+      </w:r>
+      <w:r>
+        <w:br/>
+      </w:r>
+      <w:r>
+        <w:rPr>
+          <w:noProof/>
+        </w:rPr>
+        <w:drawing>
+          <wp:inline distT="0" distB="0" distL="0" distR="0" wp14:anchorId="246E2651" wp14:editId="33DEC616">
+            <wp:extent cx="3840480" cy="215533"/>
+            <wp:effectExtent l="0" t="0" r="0" b="0"/>
+            <wp:docPr id="164" name="Picture 164"/>
+            <wp:cNvGraphicFramePr>
+              <a:graphicFrameLocks xmlns:a="http://schemas.openxmlformats.org/drawingml/2006/main" noChangeAspect="1"/>
+            </wp:cNvGraphicFramePr>
+            <a:graphic xmlns:a="http://schemas.openxmlformats.org/drawingml/2006/main">
+              <a:graphicData uri="http://schemas.openxmlformats.org/drawingml/2006/picture">
+                <pic:pic xmlns:pic="http://schemas.openxmlformats.org/drawingml/2006/picture">
+                  <pic:nvPicPr>
+                    <pic:cNvPr id="1" name=""/>
+                    <pic:cNvPicPr/>
+                  </pic:nvPicPr>
+                  <pic:blipFill>
+                    <a:blip r:embed="rId171"/>
+                    <a:stretch>
+                      <a:fillRect/>
+                    </a:stretch>
+                  </pic:blipFill>
+                  <pic:spPr>
+                    <a:xfrm>
+                      <a:off x="0" y="0"/>
+                      <a:ext cx="4023918" cy="225828"/>
+                    </a:xfrm>
+                    <a:prstGeom prst="rect">
+                      <a:avLst/>
+                    </a:prstGeom>
+                  </pic:spPr>
+                </pic:pic>
+              </a:graphicData>
+            </a:graphic>
+          </wp:inline>
+        </w:drawing>
+      </w:r>
+    </w:p>
+    <w:p>
+      <w:r>
+        <w:t xml:space="preserve">Dentro se crea una función asíncrona que mostrara el </w:t>
+      </w:r>
+      <w:proofErr w:type="spellStart"/>
+      <w:r>
+        <w:t>loading</w:t>
+      </w:r>
+      <w:proofErr w:type="spellEnd"/>
+      <w:r>
+        <w:t>.</w:t>
+      </w:r>
+    </w:p>
+    <w:p>
+      <w:r>
+        <w:t xml:space="preserve">Se crea una variable </w:t>
+      </w:r>
+      <w:proofErr w:type="spellStart"/>
+      <w:r>
+        <w:t>loading</w:t>
+      </w:r>
+      <w:proofErr w:type="spellEnd"/>
+      <w:r>
+        <w:t xml:space="preserve"> tipo </w:t>
+      </w:r>
+      <w:proofErr w:type="spellStart"/>
+      <w:r>
+        <w:t>any</w:t>
+      </w:r>
+      <w:proofErr w:type="spellEnd"/>
+      <w:r>
+        <w:t xml:space="preserve"> que pueda almacenar el resultado de la </w:t>
+      </w:r>
+      <w:proofErr w:type="spellStart"/>
+      <w:r>
+        <w:t>funcion</w:t>
+      </w:r>
+      <w:proofErr w:type="spellEnd"/>
+    </w:p>
+    <w:p>
+      <w:r>
+        <w:t>}</w:t>
+      </w:r>
+      <w:r>
+        <w:rPr>
+          <w:noProof/>
+        </w:rPr>
+        <w:drawing>
+          <wp:inline distT="0" distB="0" distL="0" distR="0" wp14:anchorId="70CDD06F" wp14:editId="0EFF5808">
+            <wp:extent cx="5086350" cy="1447800"/>
+            <wp:effectExtent l="0" t="0" r="0" b="0"/>
+            <wp:docPr id="165" name="Picture 165"/>
+            <wp:cNvGraphicFramePr>
+              <a:graphicFrameLocks xmlns:a="http://schemas.openxmlformats.org/drawingml/2006/main" noChangeAspect="1"/>
+            </wp:cNvGraphicFramePr>
+            <a:graphic xmlns:a="http://schemas.openxmlformats.org/drawingml/2006/main">
+              <a:graphicData uri="http://schemas.openxmlformats.org/drawingml/2006/picture">
+                <pic:pic xmlns:pic="http://schemas.openxmlformats.org/drawingml/2006/picture">
+                  <pic:nvPicPr>
+                    <pic:cNvPr id="1" name=""/>
+                    <pic:cNvPicPr/>
+                  </pic:nvPicPr>
+                  <pic:blipFill>
+                    <a:blip r:embed="rId172"/>
+                    <a:stretch>
+                      <a:fillRect/>
+                    </a:stretch>
+                  </pic:blipFill>
+                  <pic:spPr>
+                    <a:xfrm>
+                      <a:off x="0" y="0"/>
+                      <a:ext cx="5086350" cy="1447800"/>
+                    </a:xfrm>
+                    <a:prstGeom prst="rect">
+                      <a:avLst/>
+                    </a:prstGeom>
+                  </pic:spPr>
+                </pic:pic>
+              </a:graphicData>
+            </a:graphic>
+          </wp:inline>
+        </w:drawing>
+      </w:r>
+    </w:p>
+    <w:p>
+      <w:r>
+        <w:t xml:space="preserve">Y ahora simulando la respuesta de un servicio, este </w:t>
+      </w:r>
+      <w:proofErr w:type="spellStart"/>
+      <w:r>
+        <w:t>loading</w:t>
+      </w:r>
+      <w:proofErr w:type="spellEnd"/>
+      <w:r>
+        <w:t xml:space="preserve"> se puede cerrar al momento de la respuesta</w:t>
+      </w:r>
+    </w:p>
+    <w:p>
+      <w:r>
+        <w:rPr>
+          <w:noProof/>
+        </w:rPr>
+        <w:drawing>
+          <wp:inline distT="0" distB="0" distL="0" distR="0" wp14:anchorId="5955B59D" wp14:editId="5204DE2F">
+            <wp:extent cx="2621280" cy="1220656"/>
+            <wp:effectExtent l="0" t="0" r="7620" b="0"/>
+            <wp:docPr id="166" name="Picture 166"/>
+            <wp:cNvGraphicFramePr>
+              <a:graphicFrameLocks xmlns:a="http://schemas.openxmlformats.org/drawingml/2006/main" noChangeAspect="1"/>
+            </wp:cNvGraphicFramePr>
+            <a:graphic xmlns:a="http://schemas.openxmlformats.org/drawingml/2006/main">
+              <a:graphicData uri="http://schemas.openxmlformats.org/drawingml/2006/picture">
+                <pic:pic xmlns:pic="http://schemas.openxmlformats.org/drawingml/2006/picture">
+                  <pic:nvPicPr>
+                    <pic:cNvPr id="1" name=""/>
+                    <pic:cNvPicPr/>
+                  </pic:nvPicPr>
+                  <pic:blipFill>
+                    <a:blip r:embed="rId173"/>
+                    <a:stretch>
+                      <a:fillRect/>
+                    </a:stretch>
+                  </pic:blipFill>
+                  <pic:spPr>
+                    <a:xfrm>
+                      <a:off x="0" y="0"/>
+                      <a:ext cx="2641392" cy="1230021"/>
+                    </a:xfrm>
+                    <a:prstGeom prst="rect">
+                      <a:avLst/>
+                    </a:prstGeom>
+                  </pic:spPr>
+                </pic:pic>
+              </a:graphicData>
+            </a:graphic>
+          </wp:inline>
+        </w:drawing>
+      </w:r>
+    </w:p>
+    <w:p/>
+    <w:p/>
+    <w:p/>
+    <w:p/>
+    <w:p/>
+    <w:p/>
+    <w:p/>
+    <w:p/>
+    <w:p/>
+    <w:p/>
+    <w:p/>
+    <w:p>
+      <w:r>
+        <w:lastRenderedPageBreak/>
+        <w:t>Ion menú</w:t>
+      </w:r>
+    </w:p>
+    <w:p>
+      <w:r>
+        <w:t xml:space="preserve">Para crear el menú desde el app.component.html. </w:t>
+      </w:r>
+      <w:r>
+        <w:br/>
+        <w:t>El menú esta sobre todas las paginas, por eso debe ir en esta parte de la aplicación</w:t>
+      </w:r>
+    </w:p>
+    <w:p>
+      <w:r>
+        <w:t xml:space="preserve">Pueden haber </w:t>
+      </w:r>
+      <w:proofErr w:type="gramStart"/>
+      <w:r>
+        <w:t>varios menú</w:t>
+      </w:r>
+      <w:proofErr w:type="gramEnd"/>
+      <w:r>
+        <w:t xml:space="preserve">, estos se identifican con el </w:t>
+      </w:r>
+      <w:proofErr w:type="spellStart"/>
+      <w:r>
+        <w:t>menuId</w:t>
+      </w:r>
+      <w:proofErr w:type="spellEnd"/>
+      <w:r>
+        <w:t xml:space="preserve">, pudiendo </w:t>
+      </w:r>
+      <w:proofErr w:type="spellStart"/>
+      <w:r>
+        <w:t>asi</w:t>
+      </w:r>
+      <w:proofErr w:type="spellEnd"/>
+      <w:r>
+        <w:t xml:space="preserve"> habilitar uno u otro.</w:t>
+      </w:r>
+    </w:p>
+    <w:p>
+      <w:proofErr w:type="spellStart"/>
+      <w:r>
+        <w:t>Tambien</w:t>
+      </w:r>
+      <w:proofErr w:type="spellEnd"/>
+      <w:r>
+        <w:t xml:space="preserve"> es importante la propiedad </w:t>
+      </w:r>
+      <w:proofErr w:type="spellStart"/>
+      <w:r>
+        <w:t>contentId</w:t>
+      </w:r>
+      <w:proofErr w:type="spellEnd"/>
+      <w:r>
+        <w:t>, el cual le dirá a la aplicación, la posición de este menú y a que otro componente va a mover al desplazarse por la pantalla.</w:t>
+      </w:r>
+      <w:r>
+        <w:br/>
+        <w:t xml:space="preserve">En este ejemplo, el </w:t>
+      </w:r>
+      <w:proofErr w:type="spellStart"/>
+      <w:r>
+        <w:t>content</w:t>
+      </w:r>
+      <w:proofErr w:type="spellEnd"/>
+      <w:r>
+        <w:t xml:space="preserve"> id hace referencia al id del </w:t>
+      </w:r>
+      <w:proofErr w:type="spellStart"/>
+      <w:r>
+        <w:t>routerOutlet</w:t>
+      </w:r>
+      <w:proofErr w:type="spellEnd"/>
+      <w:r>
+        <w:t xml:space="preserve"> que tiene el id “principal”.</w:t>
+      </w:r>
+    </w:p>
+    <w:p>
+      <w:r>
+        <w:rPr>
+          <w:noProof/>
+        </w:rPr>
+        <w:drawing>
+          <wp:inline distT="0" distB="0" distL="0" distR="0" wp14:anchorId="53386BB0" wp14:editId="100BF118">
+            <wp:extent cx="4316754" cy="3131820"/>
+            <wp:effectExtent l="0" t="0" r="7620" b="0"/>
+            <wp:docPr id="167" name="Picture 167"/>
+            <wp:cNvGraphicFramePr>
+              <a:graphicFrameLocks xmlns:a="http://schemas.openxmlformats.org/drawingml/2006/main" noChangeAspect="1"/>
+            </wp:cNvGraphicFramePr>
+            <a:graphic xmlns:a="http://schemas.openxmlformats.org/drawingml/2006/main">
+              <a:graphicData uri="http://schemas.openxmlformats.org/drawingml/2006/picture">
+                <pic:pic xmlns:pic="http://schemas.openxmlformats.org/drawingml/2006/picture">
+                  <pic:nvPicPr>
+                    <pic:cNvPr id="1" name=""/>
+                    <pic:cNvPicPr/>
+                  </pic:nvPicPr>
+                  <pic:blipFill>
+                    <a:blip r:embed="rId174"/>
+                    <a:stretch>
+                      <a:fillRect/>
+                    </a:stretch>
+                  </pic:blipFill>
+                  <pic:spPr>
+                    <a:xfrm>
+                      <a:off x="0" y="0"/>
+                      <a:ext cx="4326149" cy="3138636"/>
+                    </a:xfrm>
+                    <a:prstGeom prst="rect">
+                      <a:avLst/>
+                    </a:prstGeom>
+                  </pic:spPr>
+                </pic:pic>
+              </a:graphicData>
+            </a:graphic>
+          </wp:inline>
+        </w:drawing>
+      </w:r>
+    </w:p>
+    <w:p>
+      <w:r>
+        <w:t xml:space="preserve">Importante la propiedad </w:t>
+      </w:r>
+      <w:proofErr w:type="spellStart"/>
+      <w:r>
+        <w:t>enable</w:t>
+      </w:r>
+      <w:proofErr w:type="spellEnd"/>
+      <w:r>
+        <w:t xml:space="preserve"> el cual permite habilitar el menú:</w:t>
+      </w:r>
+      <w:r>
+        <w:br/>
+      </w:r>
+      <w:r>
+        <w:rPr>
+          <w:noProof/>
+        </w:rPr>
+        <w:drawing>
+          <wp:inline distT="0" distB="0" distL="0" distR="0" wp14:anchorId="4732F964" wp14:editId="688622FE">
+            <wp:extent cx="1714500" cy="192142"/>
+            <wp:effectExtent l="0" t="0" r="0" b="0"/>
+            <wp:docPr id="168" name="Picture 168"/>
+            <wp:cNvGraphicFramePr>
+              <a:graphicFrameLocks xmlns:a="http://schemas.openxmlformats.org/drawingml/2006/main" noChangeAspect="1"/>
+            </wp:cNvGraphicFramePr>
+            <a:graphic xmlns:a="http://schemas.openxmlformats.org/drawingml/2006/main">
+              <a:graphicData uri="http://schemas.openxmlformats.org/drawingml/2006/picture">
+                <pic:pic xmlns:pic="http://schemas.openxmlformats.org/drawingml/2006/picture">
+                  <pic:nvPicPr>
+                    <pic:cNvPr id="1" name=""/>
+                    <pic:cNvPicPr/>
+                  </pic:nvPicPr>
+                  <pic:blipFill>
+                    <a:blip r:embed="rId175"/>
+                    <a:stretch>
+                      <a:fillRect/>
+                    </a:stretch>
+                  </pic:blipFill>
+                  <pic:spPr>
+                    <a:xfrm>
+                      <a:off x="0" y="0"/>
+                      <a:ext cx="1733114" cy="194228"/>
+                    </a:xfrm>
+                    <a:prstGeom prst="rect">
+                      <a:avLst/>
+                    </a:prstGeom>
+                  </pic:spPr>
+                </pic:pic>
+              </a:graphicData>
+            </a:graphic>
+          </wp:inline>
+        </w:drawing>
+      </w:r>
+    </w:p>
+    <w:p>
+      <w:r>
+        <w:br w:type="page"/>
+      </w:r>
+    </w:p>
+    <w:p>
+      <w:r>
+        <w:lastRenderedPageBreak/>
+        <w:t xml:space="preserve">Este código se puede </w:t>
+      </w:r>
+      <w:proofErr w:type="spellStart"/>
+      <w:r>
+        <w:t>componentizar</w:t>
+      </w:r>
+      <w:proofErr w:type="spellEnd"/>
+      <w:r>
+        <w:t xml:space="preserve"> para </w:t>
+      </w:r>
+      <w:proofErr w:type="spellStart"/>
+      <w:r>
+        <w:t>asi</w:t>
+      </w:r>
+      <w:proofErr w:type="spellEnd"/>
+      <w:r>
+        <w:t xml:space="preserve"> utilizarlo y solo utilizar su tag en el app.html y pasarle los parámetros necesarios.</w:t>
+      </w:r>
+    </w:p>
+    <w:p>
+      <w:r>
+        <w:t xml:space="preserve">Se crea el componente menú dentro de </w:t>
+      </w:r>
+      <w:proofErr w:type="spellStart"/>
+      <w:r>
+        <w:t>components</w:t>
+      </w:r>
+      <w:proofErr w:type="spellEnd"/>
+      <w:r>
+        <w:br/>
+      </w:r>
+      <w:r>
+        <w:rPr>
+          <w:noProof/>
+        </w:rPr>
+        <w:drawing>
+          <wp:inline distT="0" distB="0" distL="0" distR="0" wp14:anchorId="0F9E1EEB" wp14:editId="31023C48">
+            <wp:extent cx="2491740" cy="232873"/>
+            <wp:effectExtent l="0" t="0" r="3810" b="0"/>
+            <wp:docPr id="169" name="Picture 169"/>
+            <wp:cNvGraphicFramePr>
+              <a:graphicFrameLocks xmlns:a="http://schemas.openxmlformats.org/drawingml/2006/main" noChangeAspect="1"/>
+            </wp:cNvGraphicFramePr>
+            <a:graphic xmlns:a="http://schemas.openxmlformats.org/drawingml/2006/main">
+              <a:graphicData uri="http://schemas.openxmlformats.org/drawingml/2006/picture">
+                <pic:pic xmlns:pic="http://schemas.openxmlformats.org/drawingml/2006/picture">
+                  <pic:nvPicPr>
+                    <pic:cNvPr id="1" name=""/>
+                    <pic:cNvPicPr/>
+                  </pic:nvPicPr>
+                  <pic:blipFill>
+                    <a:blip r:embed="rId176"/>
+                    <a:stretch>
+                      <a:fillRect/>
+                    </a:stretch>
+                  </pic:blipFill>
+                  <pic:spPr>
+                    <a:xfrm>
+                      <a:off x="0" y="0"/>
+                      <a:ext cx="2618766" cy="244745"/>
+                    </a:xfrm>
+                    <a:prstGeom prst="rect">
+                      <a:avLst/>
+                    </a:prstGeom>
+                  </pic:spPr>
+                </pic:pic>
+              </a:graphicData>
+            </a:graphic>
+          </wp:inline>
+        </w:drawing>
+      </w:r>
+    </w:p>
+    <w:p>
+      <w:r>
+        <w:t xml:space="preserve">Luego pegamos el código del </w:t>
+      </w:r>
+      <w:proofErr w:type="spellStart"/>
+      <w:r>
+        <w:t>html</w:t>
+      </w:r>
+      <w:proofErr w:type="spellEnd"/>
+      <w:r>
+        <w:t xml:space="preserve"> del menú dentro.</w:t>
+      </w:r>
+      <w:r>
+        <w:br/>
+        <w:t xml:space="preserve">En el </w:t>
+      </w:r>
+      <w:proofErr w:type="spellStart"/>
+      <w:r>
+        <w:t>modulode</w:t>
+      </w:r>
+      <w:proofErr w:type="spellEnd"/>
+      <w:r>
+        <w:t xml:space="preserve"> componentes ponemos el </w:t>
+      </w:r>
+      <w:proofErr w:type="spellStart"/>
+      <w:r>
+        <w:t>MenuComponent</w:t>
+      </w:r>
+      <w:proofErr w:type="spellEnd"/>
+      <w:r>
+        <w:t xml:space="preserve"> dentro de </w:t>
+      </w:r>
+      <w:proofErr w:type="spellStart"/>
+      <w:r>
+        <w:t>declarations</w:t>
+      </w:r>
+      <w:proofErr w:type="spellEnd"/>
+      <w:r>
+        <w:t xml:space="preserve"> y </w:t>
+      </w:r>
+      <w:proofErr w:type="spellStart"/>
+      <w:r>
+        <w:t>export</w:t>
+      </w:r>
+      <w:proofErr w:type="spellEnd"/>
+      <w:r>
+        <w:t xml:space="preserve">. Paras </w:t>
+      </w:r>
+      <w:proofErr w:type="spellStart"/>
+      <w:r>
+        <w:t>asi</w:t>
+      </w:r>
+      <w:proofErr w:type="spellEnd"/>
+      <w:r>
+        <w:t xml:space="preserve"> poder utilizarlo en otros componentes.</w:t>
+      </w:r>
+    </w:p>
+    <w:p>
+      <w:r>
+        <w:t xml:space="preserve">Y finalmente en el app.html ponemos su tag, </w:t>
+      </w:r>
+      <w:proofErr w:type="gramStart"/>
+      <w:r>
+        <w:t>app</w:t>
+      </w:r>
+      <w:proofErr w:type="gramEnd"/>
+      <w:r>
+        <w:t>-</w:t>
+      </w:r>
+      <w:proofErr w:type="spellStart"/>
+      <w:r>
+        <w:t>menu</w:t>
+      </w:r>
+      <w:proofErr w:type="spellEnd"/>
+      <w:r>
+        <w:t>.</w:t>
+      </w:r>
+    </w:p>
+    <w:p>
+      <w:r>
+        <w:rPr>
+          <w:noProof/>
+        </w:rPr>
+        <w:drawing>
+          <wp:inline distT="0" distB="0" distL="0" distR="0" wp14:anchorId="7A481CE7" wp14:editId="2D221B5B">
+            <wp:extent cx="3771900" cy="765119"/>
+            <wp:effectExtent l="0" t="0" r="0" b="0"/>
+            <wp:docPr id="170" name="Picture 170"/>
+            <wp:cNvGraphicFramePr>
+              <a:graphicFrameLocks xmlns:a="http://schemas.openxmlformats.org/drawingml/2006/main" noChangeAspect="1"/>
+            </wp:cNvGraphicFramePr>
+            <a:graphic xmlns:a="http://schemas.openxmlformats.org/drawingml/2006/main">
+              <a:graphicData uri="http://schemas.openxmlformats.org/drawingml/2006/picture">
+                <pic:pic xmlns:pic="http://schemas.openxmlformats.org/drawingml/2006/picture">
+                  <pic:nvPicPr>
+                    <pic:cNvPr id="1" name=""/>
+                    <pic:cNvPicPr/>
+                  </pic:nvPicPr>
+                  <pic:blipFill>
+                    <a:blip r:embed="rId177"/>
+                    <a:stretch>
+                      <a:fillRect/>
+                    </a:stretch>
+                  </pic:blipFill>
+                  <pic:spPr>
+                    <a:xfrm>
+                      <a:off x="0" y="0"/>
+                      <a:ext cx="3812942" cy="773444"/>
+                    </a:xfrm>
+                    <a:prstGeom prst="rect">
+                      <a:avLst/>
+                    </a:prstGeom>
+                  </pic:spPr>
+                </pic:pic>
+              </a:graphicData>
+            </a:graphic>
+          </wp:inline>
+        </w:drawing>
+      </w:r>
+    </w:p>
+    <w:p/>
+    <w:p>
+      <w:r>
+        <w:t xml:space="preserve">Ahora añadiendo un icono de hamburguesa para poder tocarlo y se abra el menú, desde el </w:t>
+      </w:r>
+      <w:hyperlink r:id="rId178" w:history="1">
+        <w:r>
+          <w:rPr>
+            <w:rStyle w:val="Hyperlink"/>
+          </w:rPr>
+          <w:t>home.component.html</w:t>
+        </w:r>
+      </w:hyperlink>
+    </w:p>
+    <w:p>
+      <w:r>
+        <w:rPr>
+          <w:noProof/>
+        </w:rPr>
+        <w:drawing>
+          <wp:inline distT="0" distB="0" distL="0" distR="0" wp14:anchorId="36073B67" wp14:editId="1F721A49">
+            <wp:extent cx="2987040" cy="712238"/>
+            <wp:effectExtent l="0" t="0" r="3810" b="0"/>
+            <wp:docPr id="172" name="Picture 172"/>
+            <wp:cNvGraphicFramePr>
+              <a:graphicFrameLocks xmlns:a="http://schemas.openxmlformats.org/drawingml/2006/main" noChangeAspect="1"/>
+            </wp:cNvGraphicFramePr>
+            <a:graphic xmlns:a="http://schemas.openxmlformats.org/drawingml/2006/main">
+              <a:graphicData uri="http://schemas.openxmlformats.org/drawingml/2006/picture">
+                <pic:pic xmlns:pic="http://schemas.openxmlformats.org/drawingml/2006/picture">
+                  <pic:nvPicPr>
+                    <pic:cNvPr id="1" name=""/>
+                    <pic:cNvPicPr/>
+                  </pic:nvPicPr>
+                  <pic:blipFill>
+                    <a:blip r:embed="rId179"/>
+                    <a:stretch>
+                      <a:fillRect/>
+                    </a:stretch>
+                  </pic:blipFill>
+                  <pic:spPr>
+                    <a:xfrm>
+                      <a:off x="0" y="0"/>
+                      <a:ext cx="3034898" cy="723649"/>
+                    </a:xfrm>
+                    <a:prstGeom prst="rect">
+                      <a:avLst/>
+                    </a:prstGeom>
+                  </pic:spPr>
+                </pic:pic>
+              </a:graphicData>
+            </a:graphic>
+          </wp:inline>
+        </w:drawing>
+      </w:r>
+    </w:p>
+    <w:p>
+      <w:r>
+        <w:rPr>
+          <w:noProof/>
+        </w:rPr>
+        <w:drawing>
+          <wp:inline distT="0" distB="0" distL="0" distR="0" wp14:anchorId="2AED2644" wp14:editId="0D4CDC12">
+            <wp:extent cx="3451860" cy="1253340"/>
+            <wp:effectExtent l="0" t="0" r="0" b="4445"/>
+            <wp:docPr id="173" name="Picture 173"/>
+            <wp:cNvGraphicFramePr>
+              <a:graphicFrameLocks xmlns:a="http://schemas.openxmlformats.org/drawingml/2006/main" noChangeAspect="1"/>
+            </wp:cNvGraphicFramePr>
+            <a:graphic xmlns:a="http://schemas.openxmlformats.org/drawingml/2006/main">
+              <a:graphicData uri="http://schemas.openxmlformats.org/drawingml/2006/picture">
+                <pic:pic xmlns:pic="http://schemas.openxmlformats.org/drawingml/2006/picture">
+                  <pic:nvPicPr>
+                    <pic:cNvPr id="1" name=""/>
+                    <pic:cNvPicPr/>
+                  </pic:nvPicPr>
+                  <pic:blipFill>
+                    <a:blip r:embed="rId180"/>
+                    <a:stretch>
+                      <a:fillRect/>
+                    </a:stretch>
+                  </pic:blipFill>
+                  <pic:spPr>
+                    <a:xfrm>
+                      <a:off x="0" y="0"/>
+                      <a:ext cx="3485870" cy="1265689"/>
+                    </a:xfrm>
+                    <a:prstGeom prst="rect">
+                      <a:avLst/>
+                    </a:prstGeom>
+                  </pic:spPr>
+                </pic:pic>
+              </a:graphicData>
+            </a:graphic>
+          </wp:inline>
+        </w:drawing>
+      </w:r>
+    </w:p>
+    <w:p/>
+    <w:p>
+      <w:r>
+        <w:t>O simplemente en el home.html</w:t>
+      </w:r>
+    </w:p>
+    <w:p>
+      <w:r>
+        <w:rPr>
+          <w:noProof/>
+        </w:rPr>
+        <w:drawing>
+          <wp:inline distT="0" distB="0" distL="0" distR="0" wp14:anchorId="60B81B4A" wp14:editId="05BFA24D">
+            <wp:extent cx="3352800" cy="763765"/>
+            <wp:effectExtent l="0" t="0" r="0" b="0"/>
+            <wp:docPr id="171" name="Picture 171"/>
+            <wp:cNvGraphicFramePr>
+              <a:graphicFrameLocks xmlns:a="http://schemas.openxmlformats.org/drawingml/2006/main" noChangeAspect="1"/>
+            </wp:cNvGraphicFramePr>
+            <a:graphic xmlns:a="http://schemas.openxmlformats.org/drawingml/2006/main">
+              <a:graphicData uri="http://schemas.openxmlformats.org/drawingml/2006/picture">
+                <pic:pic xmlns:pic="http://schemas.openxmlformats.org/drawingml/2006/picture">
+                  <pic:nvPicPr>
+                    <pic:cNvPr id="1" name=""/>
+                    <pic:cNvPicPr/>
+                  </pic:nvPicPr>
+                  <pic:blipFill>
+                    <a:blip r:embed="rId181"/>
+                    <a:stretch>
+                      <a:fillRect/>
+                    </a:stretch>
+                  </pic:blipFill>
+                  <pic:spPr>
+                    <a:xfrm>
+                      <a:off x="0" y="0"/>
+                      <a:ext cx="3409211" cy="776615"/>
+                    </a:xfrm>
+                    <a:prstGeom prst="rect">
+                      <a:avLst/>
+                    </a:prstGeom>
+                  </pic:spPr>
+                </pic:pic>
+              </a:graphicData>
+            </a:graphic>
+          </wp:inline>
+        </w:drawing>
+      </w:r>
+    </w:p>
+    <w:p/>
+    <w:p/>
+    <w:p>
+      <w:r>
+        <w:br w:type="page"/>
+      </w:r>
+    </w:p>
+    <w:p>
+      <w:r>
+        <w:lastRenderedPageBreak/>
+        <w:t>Opciones del menú</w:t>
+      </w:r>
+    </w:p>
+    <w:p>
+      <w:r>
+        <w:t xml:space="preserve">Crearemos un archivo </w:t>
+      </w:r>
+      <w:proofErr w:type="spellStart"/>
+      <w:r>
+        <w:t>json</w:t>
+      </w:r>
+      <w:proofErr w:type="spellEnd"/>
+      <w:r>
+        <w:t xml:space="preserve"> dentro de </w:t>
+      </w:r>
+      <w:proofErr w:type="spellStart"/>
+      <w:r>
+        <w:t>assets</w:t>
+      </w:r>
+      <w:proofErr w:type="spellEnd"/>
+      <w:r>
+        <w:t xml:space="preserve"> y una carpeta data, el cual tendrá el objeto del arreglo que tenemos la configuración de las rutas y los iconos.</w:t>
+      </w:r>
+    </w:p>
+    <w:p>
+      <w:r>
+        <w:rPr>
+          <w:noProof/>
+        </w:rPr>
+        <w:drawing>
+          <wp:inline distT="0" distB="0" distL="0" distR="0" wp14:anchorId="48AF0FB0" wp14:editId="55956F73">
+            <wp:extent cx="2553128" cy="640080"/>
+            <wp:effectExtent l="0" t="0" r="0" b="7620"/>
+            <wp:docPr id="174" name="Picture 174"/>
+            <wp:cNvGraphicFramePr>
+              <a:graphicFrameLocks xmlns:a="http://schemas.openxmlformats.org/drawingml/2006/main" noChangeAspect="1"/>
+            </wp:cNvGraphicFramePr>
+            <a:graphic xmlns:a="http://schemas.openxmlformats.org/drawingml/2006/main">
+              <a:graphicData uri="http://schemas.openxmlformats.org/drawingml/2006/picture">
+                <pic:pic xmlns:pic="http://schemas.openxmlformats.org/drawingml/2006/picture">
+                  <pic:nvPicPr>
+                    <pic:cNvPr id="1" name=""/>
+                    <pic:cNvPicPr/>
+                  </pic:nvPicPr>
+                  <pic:blipFill>
+                    <a:blip r:embed="rId182"/>
+                    <a:stretch>
+                      <a:fillRect/>
+                    </a:stretch>
+                  </pic:blipFill>
+                  <pic:spPr>
+                    <a:xfrm>
+                      <a:off x="0" y="0"/>
+                      <a:ext cx="2570096" cy="644334"/>
+                    </a:xfrm>
+                    <a:prstGeom prst="rect">
+                      <a:avLst/>
+                    </a:prstGeom>
+                  </pic:spPr>
+                </pic:pic>
+              </a:graphicData>
+            </a:graphic>
+          </wp:inline>
+        </w:drawing>
+      </w:r>
+    </w:p>
+    <w:p>
+      <w:r>
+        <w:t>Y cambiamos la estructura del objeto a comillas dobles:</w:t>
+      </w:r>
+    </w:p>
+    <w:p>
+      <w:r>
+        <w:rPr>
+          <w:noProof/>
+        </w:rPr>
+        <w:drawing>
+          <wp:inline distT="0" distB="0" distL="0" distR="0" wp14:anchorId="664288BE" wp14:editId="0176CCB2">
+            <wp:extent cx="1773401" cy="2423160"/>
+            <wp:effectExtent l="0" t="0" r="0" b="0"/>
+            <wp:docPr id="175" name="Picture 175"/>
+            <wp:cNvGraphicFramePr>
+              <a:graphicFrameLocks xmlns:a="http://schemas.openxmlformats.org/drawingml/2006/main" noChangeAspect="1"/>
+            </wp:cNvGraphicFramePr>
+            <a:graphic xmlns:a="http://schemas.openxmlformats.org/drawingml/2006/main">
+              <a:graphicData uri="http://schemas.openxmlformats.org/drawingml/2006/picture">
+                <pic:pic xmlns:pic="http://schemas.openxmlformats.org/drawingml/2006/picture">
+                  <pic:nvPicPr>
+                    <pic:cNvPr id="1" name=""/>
+                    <pic:cNvPicPr/>
+                  </pic:nvPicPr>
+                  <pic:blipFill>
+                    <a:blip r:embed="rId183"/>
+                    <a:stretch>
+                      <a:fillRect/>
+                    </a:stretch>
+                  </pic:blipFill>
+                  <pic:spPr>
+                    <a:xfrm>
+                      <a:off x="0" y="0"/>
+                      <a:ext cx="1791877" cy="2448405"/>
+                    </a:xfrm>
+                    <a:prstGeom prst="rect">
+                      <a:avLst/>
+                    </a:prstGeom>
+                  </pic:spPr>
+                </pic:pic>
+              </a:graphicData>
+            </a:graphic>
+          </wp:inline>
+        </w:drawing>
+      </w:r>
+    </w:p>
+    <w:p/>
+    <w:p>
+      <w:r>
+        <w:t>Ahora en el servicio se crea una función que devuelva esta configuración</w:t>
+      </w:r>
+      <w:r>
+        <w:t xml:space="preserve">, especificando el tipo de dato que va a devolver esta </w:t>
+      </w:r>
+      <w:proofErr w:type="spellStart"/>
+      <w:r>
+        <w:t>peticion</w:t>
+      </w:r>
+      <w:proofErr w:type="spellEnd"/>
+      <w:r>
+        <w:t>. En este caso un arreglo de la interfaz componente.</w:t>
+      </w:r>
+    </w:p>
+    <w:p>
+      <w:r>
+        <w:rPr>
+          <w:noProof/>
+        </w:rPr>
+        <w:drawing>
+          <wp:inline distT="0" distB="0" distL="0" distR="0" wp14:anchorId="6D184BBD" wp14:editId="608DE8F9">
+            <wp:extent cx="4693920" cy="485431"/>
+            <wp:effectExtent l="0" t="0" r="0" b="0"/>
+            <wp:docPr id="182" name="Picture 182"/>
+            <wp:cNvGraphicFramePr>
+              <a:graphicFrameLocks xmlns:a="http://schemas.openxmlformats.org/drawingml/2006/main" noChangeAspect="1"/>
+            </wp:cNvGraphicFramePr>
+            <a:graphic xmlns:a="http://schemas.openxmlformats.org/drawingml/2006/main">
+              <a:graphicData uri="http://schemas.openxmlformats.org/drawingml/2006/picture">
+                <pic:pic xmlns:pic="http://schemas.openxmlformats.org/drawingml/2006/picture">
+                  <pic:nvPicPr>
+                    <pic:cNvPr id="1" name=""/>
+                    <pic:cNvPicPr/>
+                  </pic:nvPicPr>
+                  <pic:blipFill>
+                    <a:blip r:embed="rId184"/>
+                    <a:stretch>
+                      <a:fillRect/>
+                    </a:stretch>
+                  </pic:blipFill>
+                  <pic:spPr>
+                    <a:xfrm>
+                      <a:off x="0" y="0"/>
+                      <a:ext cx="4813411" cy="497788"/>
+                    </a:xfrm>
+                    <a:prstGeom prst="rect">
+                      <a:avLst/>
+                    </a:prstGeom>
+                  </pic:spPr>
+                </pic:pic>
+              </a:graphicData>
+            </a:graphic>
+          </wp:inline>
+        </w:drawing>
+      </w:r>
+    </w:p>
+    <w:p>
+      <w:r>
+        <w:t xml:space="preserve">Ahora hay que optimizar las interfaces utilizadas, </w:t>
+      </w:r>
+    </w:p>
+    <w:p>
+      <w:r>
+        <w:t xml:space="preserve">Creamos una carpeta a nivel de </w:t>
+      </w:r>
+      <w:proofErr w:type="spellStart"/>
+      <w:r>
+        <w:t>services</w:t>
+      </w:r>
+      <w:proofErr w:type="spellEnd"/>
+      <w:r>
+        <w:t xml:space="preserve"> y </w:t>
+      </w:r>
+      <w:proofErr w:type="spellStart"/>
+      <w:r>
+        <w:t>components</w:t>
+      </w:r>
+      <w:proofErr w:type="spellEnd"/>
+      <w:r>
+        <w:t>, llamada interfaces</w:t>
+      </w:r>
+    </w:p>
+    <w:p>
+      <w:r>
+        <w:rPr>
+          <w:noProof/>
+        </w:rPr>
+        <w:drawing>
+          <wp:inline distT="0" distB="0" distL="0" distR="0" wp14:anchorId="7E5C2172" wp14:editId="51C64F1A">
+            <wp:extent cx="2362200" cy="619819"/>
+            <wp:effectExtent l="0" t="0" r="0" b="8890"/>
+            <wp:docPr id="177" name="Picture 177"/>
+            <wp:cNvGraphicFramePr>
+              <a:graphicFrameLocks xmlns:a="http://schemas.openxmlformats.org/drawingml/2006/main" noChangeAspect="1"/>
+            </wp:cNvGraphicFramePr>
+            <a:graphic xmlns:a="http://schemas.openxmlformats.org/drawingml/2006/main">
+              <a:graphicData uri="http://schemas.openxmlformats.org/drawingml/2006/picture">
+                <pic:pic xmlns:pic="http://schemas.openxmlformats.org/drawingml/2006/picture">
+                  <pic:nvPicPr>
+                    <pic:cNvPr id="1" name=""/>
+                    <pic:cNvPicPr/>
+                  </pic:nvPicPr>
+                  <pic:blipFill>
+                    <a:blip r:embed="rId185"/>
+                    <a:stretch>
+                      <a:fillRect/>
+                    </a:stretch>
+                  </pic:blipFill>
+                  <pic:spPr>
+                    <a:xfrm>
+                      <a:off x="0" y="0"/>
+                      <a:ext cx="2385179" cy="625849"/>
+                    </a:xfrm>
+                    <a:prstGeom prst="rect">
+                      <a:avLst/>
+                    </a:prstGeom>
+                  </pic:spPr>
+                </pic:pic>
+              </a:graphicData>
+            </a:graphic>
+          </wp:inline>
+        </w:drawing>
+      </w:r>
+    </w:p>
+    <w:p>
+      <w:r>
+        <w:t xml:space="preserve">Y dentro pegamos la interfaz que teníamos definida para </w:t>
+      </w:r>
+      <w:proofErr w:type="spellStart"/>
+      <w:r>
+        <w:t>Component</w:t>
+      </w:r>
+      <w:proofErr w:type="spellEnd"/>
+      <w:r>
+        <w:t xml:space="preserve"> en home.</w:t>
+      </w:r>
+    </w:p>
+    <w:p>
+      <w:r>
+        <w:rPr>
+          <w:noProof/>
+        </w:rPr>
+        <w:drawing>
+          <wp:inline distT="0" distB="0" distL="0" distR="0" wp14:anchorId="0EF5A83A" wp14:editId="6680288A">
+            <wp:extent cx="2225040" cy="703547"/>
+            <wp:effectExtent l="0" t="0" r="3810" b="1905"/>
+            <wp:docPr id="179" name="Picture 179"/>
+            <wp:cNvGraphicFramePr>
+              <a:graphicFrameLocks xmlns:a="http://schemas.openxmlformats.org/drawingml/2006/main" noChangeAspect="1"/>
+            </wp:cNvGraphicFramePr>
+            <a:graphic xmlns:a="http://schemas.openxmlformats.org/drawingml/2006/main">
+              <a:graphicData uri="http://schemas.openxmlformats.org/drawingml/2006/picture">
+                <pic:pic xmlns:pic="http://schemas.openxmlformats.org/drawingml/2006/picture">
+                  <pic:nvPicPr>
+                    <pic:cNvPr id="1" name=""/>
+                    <pic:cNvPicPr/>
+                  </pic:nvPicPr>
+                  <pic:blipFill>
+                    <a:blip r:embed="rId186"/>
+                    <a:stretch>
+                      <a:fillRect/>
+                    </a:stretch>
+                  </pic:blipFill>
+                  <pic:spPr>
+                    <a:xfrm>
+                      <a:off x="0" y="0"/>
+                      <a:ext cx="2275539" cy="719515"/>
+                    </a:xfrm>
+                    <a:prstGeom prst="rect">
+                      <a:avLst/>
+                    </a:prstGeom>
+                  </pic:spPr>
+                </pic:pic>
+              </a:graphicData>
+            </a:graphic>
+          </wp:inline>
+        </w:drawing>
+      </w:r>
+    </w:p>
+    <w:p/>
+    <w:p>
+      <w:r>
+        <w:t xml:space="preserve">Ahora dentro del menú </w:t>
+      </w:r>
+      <w:proofErr w:type="spellStart"/>
+      <w:r>
+        <w:t>component</w:t>
+      </w:r>
+      <w:proofErr w:type="spellEnd"/>
+      <w:r>
+        <w:t xml:space="preserve"> </w:t>
+      </w:r>
+      <w:proofErr w:type="spellStart"/>
+      <w:r>
+        <w:t>improtamos</w:t>
+      </w:r>
+      <w:proofErr w:type="spellEnd"/>
+      <w:r>
+        <w:t xml:space="preserve"> la interfaz y declaramos una variable de este tipo.</w:t>
+      </w:r>
+    </w:p>
+    <w:p>
+      <w:r>
+        <w:t>La cual va a recibir la respuesta del servicio del arreglo de opciones del menú.</w:t>
+      </w:r>
+      <w:r>
+        <w:t xml:space="preserve"> Y le asignamos el valor de la respuesta del servicio.</w:t>
+      </w:r>
+    </w:p>
+    <w:p>
+      <w:r>
+        <w:rPr>
+          <w:noProof/>
+        </w:rPr>
+        <w:drawing>
+          <wp:inline distT="0" distB="0" distL="0" distR="0" wp14:anchorId="6504C1D9" wp14:editId="25872D61">
+            <wp:extent cx="3810000" cy="424206"/>
+            <wp:effectExtent l="0" t="0" r="0" b="0"/>
+            <wp:docPr id="178" name="Picture 178"/>
+            <wp:cNvGraphicFramePr>
+              <a:graphicFrameLocks xmlns:a="http://schemas.openxmlformats.org/drawingml/2006/main" noChangeAspect="1"/>
+            </wp:cNvGraphicFramePr>
+            <a:graphic xmlns:a="http://schemas.openxmlformats.org/drawingml/2006/main">
+              <a:graphicData uri="http://schemas.openxmlformats.org/drawingml/2006/picture">
+                <pic:pic xmlns:pic="http://schemas.openxmlformats.org/drawingml/2006/picture">
+                  <pic:nvPicPr>
+                    <pic:cNvPr id="1" name=""/>
+                    <pic:cNvPicPr/>
+                  </pic:nvPicPr>
+                  <pic:blipFill>
+                    <a:blip r:embed="rId187"/>
+                    <a:stretch>
+                      <a:fillRect/>
+                    </a:stretch>
+                  </pic:blipFill>
+                  <pic:spPr>
+                    <a:xfrm>
+                      <a:off x="0" y="0"/>
+                      <a:ext cx="3891916" cy="433327"/>
+                    </a:xfrm>
+                    <a:prstGeom prst="rect">
+                      <a:avLst/>
+                    </a:prstGeom>
+                  </pic:spPr>
+                </pic:pic>
+              </a:graphicData>
+            </a:graphic>
+          </wp:inline>
+        </w:drawing>
+      </w:r>
+    </w:p>
+    <w:p>
+      <w:r>
+        <w:rPr>
+          <w:noProof/>
+        </w:rPr>
+        <w:drawing>
+          <wp:inline distT="0" distB="0" distL="0" distR="0" wp14:anchorId="7EF4CFD6" wp14:editId="082B1D90">
+            <wp:extent cx="4206240" cy="579120"/>
+            <wp:effectExtent l="0" t="0" r="3810" b="0"/>
+            <wp:docPr id="183" name="Picture 183"/>
+            <wp:cNvGraphicFramePr>
+              <a:graphicFrameLocks xmlns:a="http://schemas.openxmlformats.org/drawingml/2006/main" noChangeAspect="1"/>
+            </wp:cNvGraphicFramePr>
+            <a:graphic xmlns:a="http://schemas.openxmlformats.org/drawingml/2006/main">
+              <a:graphicData uri="http://schemas.openxmlformats.org/drawingml/2006/picture">
+                <pic:pic xmlns:pic="http://schemas.openxmlformats.org/drawingml/2006/picture">
+                  <pic:nvPicPr>
+                    <pic:cNvPr id="1" name=""/>
+                    <pic:cNvPicPr/>
+                  </pic:nvPicPr>
+                  <pic:blipFill>
+                    <a:blip r:embed="rId188"/>
+                    <a:stretch>
+                      <a:fillRect/>
+                    </a:stretch>
+                  </pic:blipFill>
+                  <pic:spPr>
+                    <a:xfrm>
+                      <a:off x="0" y="0"/>
+                      <a:ext cx="4291721" cy="590889"/>
+                    </a:xfrm>
+                    <a:prstGeom prst="rect">
+                      <a:avLst/>
+                    </a:prstGeom>
+                  </pic:spPr>
+                </pic:pic>
+              </a:graphicData>
+            </a:graphic>
+          </wp:inline>
+        </w:drawing>
+      </w:r>
+    </w:p>
+    <w:p>
+      <w:r>
+        <w:t xml:space="preserve">Luego debemos presentarlo en la lista del </w:t>
+      </w:r>
+      <w:proofErr w:type="spellStart"/>
+      <w:r>
+        <w:t>html</w:t>
+      </w:r>
+      <w:proofErr w:type="spellEnd"/>
+    </w:p>
+    <w:p>
+      <w:r>
+        <w:rPr>
+          <w:noProof/>
+        </w:rPr>
+        <w:drawing>
+          <wp:inline distT="0" distB="0" distL="0" distR="0" wp14:anchorId="4C0F0F33" wp14:editId="502AB7C8">
+            <wp:extent cx="3665220" cy="1077835"/>
+            <wp:effectExtent l="0" t="0" r="0" b="8255"/>
+            <wp:docPr id="184" name="Picture 184"/>
+            <wp:cNvGraphicFramePr>
+              <a:graphicFrameLocks xmlns:a="http://schemas.openxmlformats.org/drawingml/2006/main" noChangeAspect="1"/>
+            </wp:cNvGraphicFramePr>
+            <a:graphic xmlns:a="http://schemas.openxmlformats.org/drawingml/2006/main">
+              <a:graphicData uri="http://schemas.openxmlformats.org/drawingml/2006/picture">
+                <pic:pic xmlns:pic="http://schemas.openxmlformats.org/drawingml/2006/picture">
+                  <pic:nvPicPr>
+                    <pic:cNvPr id="1" name=""/>
+                    <pic:cNvPicPr/>
+                  </pic:nvPicPr>
+                  <pic:blipFill>
+                    <a:blip r:embed="rId189"/>
+                    <a:stretch>
+                      <a:fillRect/>
+                    </a:stretch>
+                  </pic:blipFill>
+                  <pic:spPr>
+                    <a:xfrm>
+                      <a:off x="0" y="0"/>
+                      <a:ext cx="3696651" cy="1087078"/>
+                    </a:xfrm>
+                    <a:prstGeom prst="rect">
+                      <a:avLst/>
+                    </a:prstGeom>
+                  </pic:spPr>
+                </pic:pic>
+              </a:graphicData>
+            </a:graphic>
+          </wp:inline>
+        </w:drawing>
+      </w:r>
+    </w:p>
+    <w:p>
+      <w:r>
+        <w:rPr>
+          <w:noProof/>
+        </w:rPr>
+        <w:drawing>
+          <wp:inline distT="0" distB="0" distL="0" distR="0" wp14:anchorId="16CB7BF3" wp14:editId="2D5A3D56">
+            <wp:extent cx="2034540" cy="2236870"/>
+            <wp:effectExtent l="0" t="0" r="3810" b="0"/>
+            <wp:docPr id="185" name="Picture 185"/>
+            <wp:cNvGraphicFramePr>
+              <a:graphicFrameLocks xmlns:a="http://schemas.openxmlformats.org/drawingml/2006/main" noChangeAspect="1"/>
+            </wp:cNvGraphicFramePr>
+            <a:graphic xmlns:a="http://schemas.openxmlformats.org/drawingml/2006/main">
+              <a:graphicData uri="http://schemas.openxmlformats.org/drawingml/2006/picture">
+                <pic:pic xmlns:pic="http://schemas.openxmlformats.org/drawingml/2006/picture">
+                  <pic:nvPicPr>
+                    <pic:cNvPr id="1" name=""/>
+                    <pic:cNvPicPr/>
+                  </pic:nvPicPr>
+                  <pic:blipFill>
+                    <a:blip r:embed="rId190"/>
+                    <a:stretch>
+                      <a:fillRect/>
+                    </a:stretch>
+                  </pic:blipFill>
+                  <pic:spPr>
+                    <a:xfrm>
+                      <a:off x="0" y="0"/>
+                      <a:ext cx="2047052" cy="2250626"/>
+                    </a:xfrm>
+                    <a:prstGeom prst="rect">
+                      <a:avLst/>
+                    </a:prstGeom>
+                  </pic:spPr>
+                </pic:pic>
+              </a:graphicData>
+            </a:graphic>
+          </wp:inline>
+        </w:drawing>
+      </w:r>
+    </w:p>
+    <w:p/>
+    <w:p>
+      <w:r>
+        <w:t>Para que el menú se cierre al momento de seleccionar una opción, es necesario incluir el tag ion-</w:t>
+      </w:r>
+      <w:proofErr w:type="spellStart"/>
+      <w:r>
+        <w:t>menu</w:t>
+      </w:r>
+      <w:proofErr w:type="spellEnd"/>
+      <w:r>
+        <w:t>-</w:t>
+      </w:r>
+      <w:proofErr w:type="spellStart"/>
+      <w:r>
+        <w:t>toggle</w:t>
+      </w:r>
+      <w:proofErr w:type="spellEnd"/>
+      <w:r>
+        <w:t xml:space="preserve"> y dentro poner el ion-</w:t>
+      </w:r>
+      <w:proofErr w:type="spellStart"/>
+      <w:r>
+        <w:t>item</w:t>
+      </w:r>
+      <w:proofErr w:type="spellEnd"/>
+      <w:r>
+        <w:t xml:space="preserve">. Importante el elemento a iterar va a ser el </w:t>
+      </w:r>
+      <w:proofErr w:type="spellStart"/>
+      <w:r>
+        <w:t>toggle</w:t>
+      </w:r>
+      <w:proofErr w:type="spellEnd"/>
+      <w:r>
+        <w:t>.</w:t>
+      </w:r>
+    </w:p>
+    <w:p>
+      <w:r>
+        <w:rPr>
+          <w:noProof/>
+        </w:rPr>
+        <w:drawing>
+          <wp:inline distT="0" distB="0" distL="0" distR="0" wp14:anchorId="3F258D37" wp14:editId="7EC87E72">
+            <wp:extent cx="3878580" cy="1275306"/>
+            <wp:effectExtent l="0" t="0" r="7620" b="1270"/>
+            <wp:docPr id="186" name="Picture 186"/>
+            <wp:cNvGraphicFramePr>
+              <a:graphicFrameLocks xmlns:a="http://schemas.openxmlformats.org/drawingml/2006/main" noChangeAspect="1"/>
+            </wp:cNvGraphicFramePr>
+            <a:graphic xmlns:a="http://schemas.openxmlformats.org/drawingml/2006/main">
+              <a:graphicData uri="http://schemas.openxmlformats.org/drawingml/2006/picture">
+                <pic:pic xmlns:pic="http://schemas.openxmlformats.org/drawingml/2006/picture">
+                  <pic:nvPicPr>
+                    <pic:cNvPr id="1" name=""/>
+                    <pic:cNvPicPr/>
+                  </pic:nvPicPr>
+                  <pic:blipFill>
+                    <a:blip r:embed="rId191"/>
+                    <a:stretch>
+                      <a:fillRect/>
+                    </a:stretch>
+                  </pic:blipFill>
+                  <pic:spPr>
+                    <a:xfrm>
+                      <a:off x="0" y="0"/>
+                      <a:ext cx="3891596" cy="1279586"/>
+                    </a:xfrm>
+                    <a:prstGeom prst="rect">
+                      <a:avLst/>
+                    </a:prstGeom>
+                  </pic:spPr>
+                </pic:pic>
+              </a:graphicData>
+            </a:graphic>
+          </wp:inline>
+        </w:drawing>
+      </w:r>
+    </w:p>
+    <w:p/>
+    <w:p/>
+    <w:p>
+      <w:r>
+        <w:t xml:space="preserve">Luego en la pagina de </w:t>
+      </w:r>
+      <w:r>
+        <w:t>home repetimos la creación de la variable que alojara el arreglo de componentes y en la vista se muestran.</w:t>
+      </w:r>
+    </w:p>
+    <w:p>
+      <w:bookmarkStart w:id="0" w:name="_GoBack"/>
+      <w:r>
+        <w:rPr>
+          <w:noProof/>
+        </w:rPr>
+        <w:drawing>
+          <wp:inline distT="0" distB="0" distL="0" distR="0" wp14:anchorId="55B80EB5" wp14:editId="2FE5E7A3">
+            <wp:extent cx="4747260" cy="1454580"/>
+            <wp:effectExtent l="0" t="0" r="0" b="0"/>
+            <wp:docPr id="187" name="Picture 187"/>
+            <wp:cNvGraphicFramePr>
+              <a:graphicFrameLocks xmlns:a="http://schemas.openxmlformats.org/drawingml/2006/main" noChangeAspect="1"/>
+            </wp:cNvGraphicFramePr>
+            <a:graphic xmlns:a="http://schemas.openxmlformats.org/drawingml/2006/main">
+              <a:graphicData uri="http://schemas.openxmlformats.org/drawingml/2006/picture">
+                <pic:pic xmlns:pic="http://schemas.openxmlformats.org/drawingml/2006/picture">
+                  <pic:nvPicPr>
+                    <pic:cNvPr id="1" name=""/>
+                    <pic:cNvPicPr/>
+                  </pic:nvPicPr>
+                  <pic:blipFill>
+                    <a:blip r:embed="rId192"/>
+                    <a:stretch>
+                      <a:fillRect/>
+                    </a:stretch>
+                  </pic:blipFill>
+                  <pic:spPr>
+                    <a:xfrm>
+                      <a:off x="0" y="0"/>
+                      <a:ext cx="4764115" cy="1459745"/>
+                    </a:xfrm>
+                    <a:prstGeom prst="rect">
+                      <a:avLst/>
+                    </a:prstGeom>
+                  </pic:spPr>
+                </pic:pic>
+              </a:graphicData>
+            </a:graphic>
+          </wp:inline>
+        </w:drawing>
+      </w:r>
+      <w:bookmarkEnd w:id="0"/>
+    </w:p>
+    <w:p/>
+    <w:p/>
     <w:p/>
     <w:p/>
     <w:p/>

</xml_diff>

<commit_message>
pop over, progress bar and time
</commit_message>
<xml_diff>
--- a/Bases Ionic.docx
+++ b/Bases Ionic.docx
@@ -4,7 +4,6 @@
   <w:body>
     <w:p>
       <w:pPr>
-        <w:jc w:val="center"/>
         <w:rPr>
           <w:b/>
           <w:sz w:val="28"/>
@@ -13183,10 +13182,1869 @@
       </w:r>
     </w:p>
     <w:p>
+      <w:r>
+        <w:t xml:space="preserve">Para modificar la altura del modal, es necesario hacerlo desde el </w:t>
+      </w:r>
+      <w:proofErr w:type="spellStart"/>
+      <w:proofErr w:type="gramStart"/>
+      <w:r>
+        <w:t>app.scss</w:t>
+      </w:r>
+      <w:proofErr w:type="spellEnd"/>
+      <w:proofErr w:type="gramEnd"/>
+      <w:r>
+        <w:t xml:space="preserve"> o </w:t>
+      </w:r>
+      <w:proofErr w:type="spellStart"/>
+      <w:r>
+        <w:t>global.scss</w:t>
+      </w:r>
+      <w:proofErr w:type="spellEnd"/>
+      <w:r>
+        <w:t xml:space="preserve"> desde la clase asignada al declarar el modal y entrando a la propiedad modal-</w:t>
+      </w:r>
+      <w:proofErr w:type="spellStart"/>
+      <w:r>
+        <w:t>wrapper</w:t>
+      </w:r>
+      <w:proofErr w:type="spellEnd"/>
+      <w:r>
+        <w:t>:</w:t>
+      </w:r>
+    </w:p>
+    <w:p>
+      <w:r>
+        <w:rPr>
+          <w:noProof/>
+        </w:rPr>
+        <w:drawing>
+          <wp:inline distT="0" distB="0" distL="0" distR="0" wp14:anchorId="56A653A9" wp14:editId="651B60F9">
+            <wp:extent cx="2887980" cy="1370948"/>
+            <wp:effectExtent l="0" t="0" r="7620" b="1270"/>
+            <wp:docPr id="198" name="Picture 198"/>
+            <wp:cNvGraphicFramePr>
+              <a:graphicFrameLocks xmlns:a="http://schemas.openxmlformats.org/drawingml/2006/main" noChangeAspect="1"/>
+            </wp:cNvGraphicFramePr>
+            <a:graphic xmlns:a="http://schemas.openxmlformats.org/drawingml/2006/main">
+              <a:graphicData uri="http://schemas.openxmlformats.org/drawingml/2006/picture">
+                <pic:pic xmlns:pic="http://schemas.openxmlformats.org/drawingml/2006/picture">
+                  <pic:nvPicPr>
+                    <pic:cNvPr id="1" name=""/>
+                    <pic:cNvPicPr/>
+                  </pic:nvPicPr>
+                  <pic:blipFill>
+                    <a:blip r:embed="rId206"/>
+                    <a:stretch>
+                      <a:fillRect/>
+                    </a:stretch>
+                  </pic:blipFill>
+                  <pic:spPr>
+                    <a:xfrm>
+                      <a:off x="0" y="0"/>
+                      <a:ext cx="2904895" cy="1378978"/>
+                    </a:xfrm>
+                    <a:prstGeom prst="rect">
+                      <a:avLst/>
+                    </a:prstGeom>
+                  </pic:spPr>
+                </pic:pic>
+              </a:graphicData>
+            </a:graphic>
+          </wp:inline>
+        </w:drawing>
+      </w:r>
+    </w:p>
+    <w:p>
+      <w:r>
+        <w:rPr>
+          <w:noProof/>
+        </w:rPr>
+        <w:drawing>
+          <wp:inline distT="0" distB="0" distL="0" distR="0" wp14:anchorId="2D81602D" wp14:editId="3276BB40">
+            <wp:extent cx="2103120" cy="1534709"/>
+            <wp:effectExtent l="0" t="0" r="0" b="8890"/>
+            <wp:docPr id="199" name="Picture 199"/>
+            <wp:cNvGraphicFramePr>
+              <a:graphicFrameLocks xmlns:a="http://schemas.openxmlformats.org/drawingml/2006/main" noChangeAspect="1"/>
+            </wp:cNvGraphicFramePr>
+            <a:graphic xmlns:a="http://schemas.openxmlformats.org/drawingml/2006/main">
+              <a:graphicData uri="http://schemas.openxmlformats.org/drawingml/2006/picture">
+                <pic:pic xmlns:pic="http://schemas.openxmlformats.org/drawingml/2006/picture">
+                  <pic:nvPicPr>
+                    <pic:cNvPr id="1" name=""/>
+                    <pic:cNvPicPr/>
+                  </pic:nvPicPr>
+                  <pic:blipFill>
+                    <a:blip r:embed="rId207"/>
+                    <a:stretch>
+                      <a:fillRect/>
+                    </a:stretch>
+                  </pic:blipFill>
+                  <pic:spPr>
+                    <a:xfrm>
+                      <a:off x="0" y="0"/>
+                      <a:ext cx="2117081" cy="1544897"/>
+                    </a:xfrm>
+                    <a:prstGeom prst="rect">
+                      <a:avLst/>
+                    </a:prstGeom>
+                  </pic:spPr>
+                </pic:pic>
+              </a:graphicData>
+            </a:graphic>
+          </wp:inline>
+        </w:drawing>
+      </w:r>
+    </w:p>
+    <w:p/>
+    <w:p/>
+    <w:p>
+      <w:r>
+        <w:br w:type="page"/>
+      </w:r>
+    </w:p>
+    <w:p>
+      <w:r>
+        <w:lastRenderedPageBreak/>
+        <w:t xml:space="preserve">Ion pop </w:t>
+      </w:r>
+      <w:proofErr w:type="spellStart"/>
+      <w:r>
+        <w:t>over</w:t>
+      </w:r>
+      <w:proofErr w:type="spellEnd"/>
+    </w:p>
+    <w:p>
+      <w:r>
+        <w:t xml:space="preserve">Se crea el </w:t>
+      </w:r>
+      <w:r>
+        <w:t xml:space="preserve">la </w:t>
+      </w:r>
+      <w:proofErr w:type="spellStart"/>
+      <w:r>
+        <w:t>pagina</w:t>
+      </w:r>
+      <w:proofErr w:type="spellEnd"/>
+      <w:r>
+        <w:t xml:space="preserve"> de </w:t>
+      </w:r>
+      <w:proofErr w:type="spellStart"/>
+      <w:r>
+        <w:t>popover</w:t>
+      </w:r>
+      <w:proofErr w:type="spellEnd"/>
+      <w:r>
+        <w:br/>
+      </w:r>
+      <w:r>
+        <w:rPr>
+          <w:noProof/>
+        </w:rPr>
+        <w:drawing>
+          <wp:inline distT="0" distB="0" distL="0" distR="0" wp14:anchorId="69F442FA" wp14:editId="0FAE751E">
+            <wp:extent cx="1836420" cy="239859"/>
+            <wp:effectExtent l="0" t="0" r="0" b="8255"/>
+            <wp:docPr id="200" name="Picture 200"/>
+            <wp:cNvGraphicFramePr>
+              <a:graphicFrameLocks xmlns:a="http://schemas.openxmlformats.org/drawingml/2006/main" noChangeAspect="1"/>
+            </wp:cNvGraphicFramePr>
+            <a:graphic xmlns:a="http://schemas.openxmlformats.org/drawingml/2006/main">
+              <a:graphicData uri="http://schemas.openxmlformats.org/drawingml/2006/picture">
+                <pic:pic xmlns:pic="http://schemas.openxmlformats.org/drawingml/2006/picture">
+                  <pic:nvPicPr>
+                    <pic:cNvPr id="1" name=""/>
+                    <pic:cNvPicPr/>
+                  </pic:nvPicPr>
+                  <pic:blipFill>
+                    <a:blip r:embed="rId208"/>
+                    <a:stretch>
+                      <a:fillRect/>
+                    </a:stretch>
+                  </pic:blipFill>
+                  <pic:spPr>
+                    <a:xfrm>
+                      <a:off x="0" y="0"/>
+                      <a:ext cx="1867940" cy="243976"/>
+                    </a:xfrm>
+                    <a:prstGeom prst="rect">
+                      <a:avLst/>
+                    </a:prstGeom>
+                  </pic:spPr>
+                </pic:pic>
+              </a:graphicData>
+            </a:graphic>
+          </wp:inline>
+        </w:drawing>
+      </w:r>
+    </w:p>
+    <w:p>
+      <w:r>
+        <w:t xml:space="preserve">Y luego el </w:t>
+      </w:r>
+      <w:r>
+        <w:rPr>
+          <w:b/>
+        </w:rPr>
+        <w:t xml:space="preserve">componente </w:t>
+      </w:r>
+      <w:r>
+        <w:t xml:space="preserve">que va a tener el contenido del </w:t>
+      </w:r>
+      <w:proofErr w:type="spellStart"/>
+      <w:r>
+        <w:t>popover</w:t>
+      </w:r>
+      <w:proofErr w:type="spellEnd"/>
+      <w:r>
+        <w:t>.</w:t>
+      </w:r>
+    </w:p>
+    <w:p>
+      <w:r>
+        <w:rPr>
+          <w:noProof/>
+        </w:rPr>
+        <w:drawing>
+          <wp:inline distT="0" distB="0" distL="0" distR="0" wp14:anchorId="6570E4F7" wp14:editId="68B05E5C">
+            <wp:extent cx="1874520" cy="190860"/>
+            <wp:effectExtent l="0" t="0" r="0" b="0"/>
+            <wp:docPr id="201" name="Picture 201"/>
+            <wp:cNvGraphicFramePr>
+              <a:graphicFrameLocks xmlns:a="http://schemas.openxmlformats.org/drawingml/2006/main" noChangeAspect="1"/>
+            </wp:cNvGraphicFramePr>
+            <a:graphic xmlns:a="http://schemas.openxmlformats.org/drawingml/2006/main">
+              <a:graphicData uri="http://schemas.openxmlformats.org/drawingml/2006/picture">
+                <pic:pic xmlns:pic="http://schemas.openxmlformats.org/drawingml/2006/picture">
+                  <pic:nvPicPr>
+                    <pic:cNvPr id="1" name=""/>
+                    <pic:cNvPicPr/>
+                  </pic:nvPicPr>
+                  <pic:blipFill>
+                    <a:blip r:embed="rId209"/>
+                    <a:stretch>
+                      <a:fillRect/>
+                    </a:stretch>
+                  </pic:blipFill>
+                  <pic:spPr>
+                    <a:xfrm>
+                      <a:off x="0" y="0"/>
+                      <a:ext cx="1925216" cy="196022"/>
+                    </a:xfrm>
+                    <a:prstGeom prst="rect">
+                      <a:avLst/>
+                    </a:prstGeom>
+                  </pic:spPr>
+                </pic:pic>
+              </a:graphicData>
+            </a:graphic>
+          </wp:inline>
+        </w:drawing>
+      </w:r>
+    </w:p>
+    <w:p>
+      <w:r>
+        <w:t xml:space="preserve">Añadimos el </w:t>
+      </w:r>
+      <w:proofErr w:type="spellStart"/>
+      <w:r>
+        <w:t>popinfo</w:t>
+      </w:r>
+      <w:proofErr w:type="spellEnd"/>
+      <w:r>
+        <w:t xml:space="preserve"> </w:t>
+      </w:r>
+      <w:proofErr w:type="spellStart"/>
+      <w:r>
+        <w:t>component</w:t>
+      </w:r>
+      <w:proofErr w:type="spellEnd"/>
+      <w:r>
+        <w:t xml:space="preserve"> a los </w:t>
+      </w:r>
+      <w:proofErr w:type="spellStart"/>
+      <w:r>
+        <w:t>exports</w:t>
+      </w:r>
+      <w:proofErr w:type="spellEnd"/>
+      <w:r>
+        <w:t xml:space="preserve"> del module de componentes donde fue añadido:</w:t>
+      </w:r>
+    </w:p>
+    <w:p>
+      <w:r>
+        <w:rPr>
+          <w:noProof/>
+        </w:rPr>
+        <w:drawing>
+          <wp:inline distT="0" distB="0" distL="0" distR="0" wp14:anchorId="78F6BA19" wp14:editId="350F0128">
+            <wp:extent cx="1524000" cy="765060"/>
+            <wp:effectExtent l="0" t="0" r="0" b="0"/>
+            <wp:docPr id="203" name="Picture 203"/>
+            <wp:cNvGraphicFramePr>
+              <a:graphicFrameLocks xmlns:a="http://schemas.openxmlformats.org/drawingml/2006/main" noChangeAspect="1"/>
+            </wp:cNvGraphicFramePr>
+            <a:graphic xmlns:a="http://schemas.openxmlformats.org/drawingml/2006/main">
+              <a:graphicData uri="http://schemas.openxmlformats.org/drawingml/2006/picture">
+                <pic:pic xmlns:pic="http://schemas.openxmlformats.org/drawingml/2006/picture">
+                  <pic:nvPicPr>
+                    <pic:cNvPr id="1" name=""/>
+                    <pic:cNvPicPr/>
+                  </pic:nvPicPr>
+                  <pic:blipFill>
+                    <a:blip r:embed="rId210"/>
+                    <a:stretch>
+                      <a:fillRect/>
+                    </a:stretch>
+                  </pic:blipFill>
+                  <pic:spPr>
+                    <a:xfrm>
+                      <a:off x="0" y="0"/>
+                      <a:ext cx="1534110" cy="770135"/>
+                    </a:xfrm>
+                    <a:prstGeom prst="rect">
+                      <a:avLst/>
+                    </a:prstGeom>
+                  </pic:spPr>
+                </pic:pic>
+              </a:graphicData>
+            </a:graphic>
+          </wp:inline>
+        </w:drawing>
+      </w:r>
+    </w:p>
+    <w:p>
+      <w:r>
+        <w:t xml:space="preserve">En el modulo de </w:t>
+      </w:r>
+      <w:proofErr w:type="spellStart"/>
+      <w:r>
+        <w:t>pages</w:t>
+      </w:r>
+      <w:proofErr w:type="spellEnd"/>
+      <w:r>
+        <w:t xml:space="preserve"> pop </w:t>
+      </w:r>
+      <w:proofErr w:type="spellStart"/>
+      <w:r>
+        <w:t>over</w:t>
+      </w:r>
+      <w:proofErr w:type="spellEnd"/>
+      <w:r>
+        <w:t xml:space="preserve"> añadimos el modulo de </w:t>
+      </w:r>
+      <w:proofErr w:type="spellStart"/>
+      <w:r>
+        <w:t>componentsModule</w:t>
+      </w:r>
+      <w:proofErr w:type="spellEnd"/>
+      <w:r>
+        <w:t xml:space="preserve"> donde fue añadido el </w:t>
+      </w:r>
+      <w:proofErr w:type="spellStart"/>
+      <w:r>
+        <w:t>PopoverComponent</w:t>
+      </w:r>
+      <w:proofErr w:type="spellEnd"/>
+      <w:r>
+        <w:t xml:space="preserve">. El cual también comparte el </w:t>
+      </w:r>
+      <w:proofErr w:type="spellStart"/>
+      <w:r>
+        <w:t>header</w:t>
+      </w:r>
+      <w:proofErr w:type="spellEnd"/>
+      <w:r>
+        <w:t>.</w:t>
+      </w:r>
+    </w:p>
+    <w:p>
+      <w:r>
+        <w:rPr>
+          <w:noProof/>
+        </w:rPr>
+        <w:drawing>
+          <wp:inline distT="0" distB="0" distL="0" distR="0" wp14:anchorId="1FED10A8" wp14:editId="301FC7F7">
+            <wp:extent cx="2263140" cy="1223490"/>
+            <wp:effectExtent l="0" t="0" r="3810" b="0"/>
+            <wp:docPr id="202" name="Picture 202"/>
+            <wp:cNvGraphicFramePr>
+              <a:graphicFrameLocks xmlns:a="http://schemas.openxmlformats.org/drawingml/2006/main" noChangeAspect="1"/>
+            </wp:cNvGraphicFramePr>
+            <a:graphic xmlns:a="http://schemas.openxmlformats.org/drawingml/2006/main">
+              <a:graphicData uri="http://schemas.openxmlformats.org/drawingml/2006/picture">
+                <pic:pic xmlns:pic="http://schemas.openxmlformats.org/drawingml/2006/picture">
+                  <pic:nvPicPr>
+                    <pic:cNvPr id="1" name=""/>
+                    <pic:cNvPicPr/>
+                  </pic:nvPicPr>
+                  <pic:blipFill>
+                    <a:blip r:embed="rId211"/>
+                    <a:stretch>
+                      <a:fillRect/>
+                    </a:stretch>
+                  </pic:blipFill>
+                  <pic:spPr>
+                    <a:xfrm>
+                      <a:off x="0" y="0"/>
+                      <a:ext cx="2270335" cy="1227380"/>
+                    </a:xfrm>
+                    <a:prstGeom prst="rect">
+                      <a:avLst/>
+                    </a:prstGeom>
+                  </pic:spPr>
+                </pic:pic>
+              </a:graphicData>
+            </a:graphic>
+          </wp:inline>
+        </w:drawing>
+      </w:r>
+    </w:p>
+    <w:p>
+      <w:r>
+        <w:br w:type="page"/>
+      </w:r>
+    </w:p>
+    <w:p>
+      <w:r>
+        <w:lastRenderedPageBreak/>
+        <w:t xml:space="preserve">Y en el </w:t>
+      </w:r>
+      <w:proofErr w:type="spellStart"/>
+      <w:r>
+        <w:t>html</w:t>
+      </w:r>
+      <w:proofErr w:type="spellEnd"/>
+      <w:r>
+        <w:t xml:space="preserve"> del </w:t>
+      </w:r>
+      <w:proofErr w:type="spellStart"/>
+      <w:r>
+        <w:t>PopOver</w:t>
+      </w:r>
+      <w:proofErr w:type="spellEnd"/>
+      <w:r>
+        <w:t xml:space="preserve"> page</w:t>
+      </w:r>
+    </w:p>
+    <w:p>
+      <w:r>
+        <w:rPr>
+          <w:noProof/>
+        </w:rPr>
+        <w:drawing>
+          <wp:inline distT="0" distB="0" distL="0" distR="0" wp14:anchorId="50B12E48" wp14:editId="79BE5D1E">
+            <wp:extent cx="3113506" cy="4450080"/>
+            <wp:effectExtent l="0" t="0" r="0" b="7620"/>
+            <wp:docPr id="204" name="Picture 204"/>
+            <wp:cNvGraphicFramePr>
+              <a:graphicFrameLocks xmlns:a="http://schemas.openxmlformats.org/drawingml/2006/main" noChangeAspect="1"/>
+            </wp:cNvGraphicFramePr>
+            <a:graphic xmlns:a="http://schemas.openxmlformats.org/drawingml/2006/main">
+              <a:graphicData uri="http://schemas.openxmlformats.org/drawingml/2006/picture">
+                <pic:pic xmlns:pic="http://schemas.openxmlformats.org/drawingml/2006/picture">
+                  <pic:nvPicPr>
+                    <pic:cNvPr id="1" name=""/>
+                    <pic:cNvPicPr/>
+                  </pic:nvPicPr>
+                  <pic:blipFill>
+                    <a:blip r:embed="rId212"/>
+                    <a:stretch>
+                      <a:fillRect/>
+                    </a:stretch>
+                  </pic:blipFill>
+                  <pic:spPr>
+                    <a:xfrm>
+                      <a:off x="0" y="0"/>
+                      <a:ext cx="3118903" cy="4457794"/>
+                    </a:xfrm>
+                    <a:prstGeom prst="rect">
+                      <a:avLst/>
+                    </a:prstGeom>
+                  </pic:spPr>
+                </pic:pic>
+              </a:graphicData>
+            </a:graphic>
+          </wp:inline>
+        </w:drawing>
+      </w:r>
+    </w:p>
+    <w:p>
+      <w:r>
+        <w:rPr>
+          <w:noProof/>
+        </w:rPr>
+        <w:drawing>
+          <wp:inline distT="0" distB="0" distL="0" distR="0" wp14:anchorId="25406AB6" wp14:editId="5427EE8F">
+            <wp:extent cx="1577340" cy="3204816"/>
+            <wp:effectExtent l="0" t="0" r="3810" b="0"/>
+            <wp:docPr id="205" name="Picture 205"/>
+            <wp:cNvGraphicFramePr>
+              <a:graphicFrameLocks xmlns:a="http://schemas.openxmlformats.org/drawingml/2006/main" noChangeAspect="1"/>
+            </wp:cNvGraphicFramePr>
+            <a:graphic xmlns:a="http://schemas.openxmlformats.org/drawingml/2006/main">
+              <a:graphicData uri="http://schemas.openxmlformats.org/drawingml/2006/picture">
+                <pic:pic xmlns:pic="http://schemas.openxmlformats.org/drawingml/2006/picture">
+                  <pic:nvPicPr>
+                    <pic:cNvPr id="1" name=""/>
+                    <pic:cNvPicPr/>
+                  </pic:nvPicPr>
+                  <pic:blipFill>
+                    <a:blip r:embed="rId213"/>
+                    <a:stretch>
+                      <a:fillRect/>
+                    </a:stretch>
+                  </pic:blipFill>
+                  <pic:spPr>
+                    <a:xfrm>
+                      <a:off x="0" y="0"/>
+                      <a:ext cx="1580519" cy="3211274"/>
+                    </a:xfrm>
+                    <a:prstGeom prst="rect">
+                      <a:avLst/>
+                    </a:prstGeom>
+                  </pic:spPr>
+                </pic:pic>
+              </a:graphicData>
+            </a:graphic>
+          </wp:inline>
+        </w:drawing>
+      </w:r>
+    </w:p>
+    <w:p>
+      <w:r>
+        <w:lastRenderedPageBreak/>
+        <w:t xml:space="preserve">Agregamos el nombre de la función donde queremos llamarla en el </w:t>
+      </w:r>
+      <w:proofErr w:type="spellStart"/>
+      <w:r>
+        <w:t>html</w:t>
+      </w:r>
+      <w:proofErr w:type="spellEnd"/>
+      <w:r>
+        <w:t xml:space="preserve"> y en el componente desde el constructor importamos el controlador del </w:t>
+      </w:r>
+      <w:proofErr w:type="spellStart"/>
+      <w:r>
+        <w:t>popover</w:t>
+      </w:r>
+      <w:proofErr w:type="spellEnd"/>
+      <w:r>
+        <w:t xml:space="preserve"> y creamos la función.</w:t>
+      </w:r>
+      <w:r>
+        <w:br/>
+      </w:r>
+      <w:r>
+        <w:rPr>
+          <w:noProof/>
+        </w:rPr>
+        <w:drawing>
+          <wp:inline distT="0" distB="0" distL="0" distR="0" wp14:anchorId="1C9CE505" wp14:editId="464D3412">
+            <wp:extent cx="4244340" cy="245882"/>
+            <wp:effectExtent l="0" t="0" r="3810" b="1905"/>
+            <wp:docPr id="206" name="Picture 206"/>
+            <wp:cNvGraphicFramePr>
+              <a:graphicFrameLocks xmlns:a="http://schemas.openxmlformats.org/drawingml/2006/main" noChangeAspect="1"/>
+            </wp:cNvGraphicFramePr>
+            <a:graphic xmlns:a="http://schemas.openxmlformats.org/drawingml/2006/main">
+              <a:graphicData uri="http://schemas.openxmlformats.org/drawingml/2006/picture">
+                <pic:pic xmlns:pic="http://schemas.openxmlformats.org/drawingml/2006/picture">
+                  <pic:nvPicPr>
+                    <pic:cNvPr id="1" name=""/>
+                    <pic:cNvPicPr/>
+                  </pic:nvPicPr>
+                  <pic:blipFill>
+                    <a:blip r:embed="rId214"/>
+                    <a:stretch>
+                      <a:fillRect/>
+                    </a:stretch>
+                  </pic:blipFill>
+                  <pic:spPr>
+                    <a:xfrm>
+                      <a:off x="0" y="0"/>
+                      <a:ext cx="4333374" cy="251040"/>
+                    </a:xfrm>
+                    <a:prstGeom prst="rect">
+                      <a:avLst/>
+                    </a:prstGeom>
+                  </pic:spPr>
+                </pic:pic>
+              </a:graphicData>
+            </a:graphic>
+          </wp:inline>
+        </w:drawing>
+      </w:r>
+    </w:p>
+    <w:p>
+      <w:r>
+        <w:t xml:space="preserve">Declarando una variable para el créate del pop </w:t>
+      </w:r>
+      <w:proofErr w:type="spellStart"/>
+      <w:r>
+        <w:t>over</w:t>
+      </w:r>
+      <w:proofErr w:type="spellEnd"/>
+      <w:r>
+        <w:t xml:space="preserve"> la cual es declarada </w:t>
+      </w:r>
+      <w:proofErr w:type="spellStart"/>
+      <w:r>
+        <w:t>await</w:t>
+      </w:r>
+      <w:proofErr w:type="spellEnd"/>
+      <w:r>
+        <w:t xml:space="preserve">, y para esto la función debe ser </w:t>
+      </w:r>
+      <w:proofErr w:type="spellStart"/>
+      <w:r>
+        <w:t>async</w:t>
+      </w:r>
+      <w:proofErr w:type="spellEnd"/>
+      <w:r>
+        <w:t>:</w:t>
+      </w:r>
+    </w:p>
+    <w:p>
+      <w:r>
+        <w:rPr>
+          <w:noProof/>
+        </w:rPr>
+        <w:drawing>
+          <wp:inline distT="0" distB="0" distL="0" distR="0" wp14:anchorId="30D45D2F" wp14:editId="642F83A4">
+            <wp:extent cx="3848100" cy="894577"/>
+            <wp:effectExtent l="0" t="0" r="0" b="1270"/>
+            <wp:docPr id="207" name="Picture 207"/>
+            <wp:cNvGraphicFramePr>
+              <a:graphicFrameLocks xmlns:a="http://schemas.openxmlformats.org/drawingml/2006/main" noChangeAspect="1"/>
+            </wp:cNvGraphicFramePr>
+            <a:graphic xmlns:a="http://schemas.openxmlformats.org/drawingml/2006/main">
+              <a:graphicData uri="http://schemas.openxmlformats.org/drawingml/2006/picture">
+                <pic:pic xmlns:pic="http://schemas.openxmlformats.org/drawingml/2006/picture">
+                  <pic:nvPicPr>
+                    <pic:cNvPr id="1" name=""/>
+                    <pic:cNvPicPr/>
+                  </pic:nvPicPr>
+                  <pic:blipFill>
+                    <a:blip r:embed="rId215"/>
+                    <a:stretch>
+                      <a:fillRect/>
+                    </a:stretch>
+                  </pic:blipFill>
+                  <pic:spPr>
+                    <a:xfrm>
+                      <a:off x="0" y="0"/>
+                      <a:ext cx="3871406" cy="899995"/>
+                    </a:xfrm>
+                    <a:prstGeom prst="rect">
+                      <a:avLst/>
+                    </a:prstGeom>
+                  </pic:spPr>
+                </pic:pic>
+              </a:graphicData>
+            </a:graphic>
+          </wp:inline>
+        </w:drawing>
+      </w:r>
+    </w:p>
+    <w:p>
+      <w:r>
+        <w:t xml:space="preserve">Dentro se declaran los parámetros, el principal es el </w:t>
+      </w:r>
+      <w:proofErr w:type="spellStart"/>
+      <w:r>
+        <w:t>component</w:t>
+      </w:r>
+      <w:proofErr w:type="spellEnd"/>
+      <w:r>
+        <w:t xml:space="preserve"> que es el que creamos el cual tiene la estructura del </w:t>
+      </w:r>
+      <w:proofErr w:type="spellStart"/>
+      <w:r>
+        <w:t>popover</w:t>
+      </w:r>
+      <w:proofErr w:type="spellEnd"/>
+      <w:r>
+        <w:t xml:space="preserve"> y hacemos el </w:t>
+      </w:r>
+      <w:proofErr w:type="spellStart"/>
+      <w:r>
+        <w:t>present</w:t>
+      </w:r>
+      <w:proofErr w:type="spellEnd"/>
+      <w:r>
+        <w:t>.</w:t>
+      </w:r>
+    </w:p>
+    <w:p>
+      <w:r>
+        <w:rPr>
+          <w:noProof/>
+        </w:rPr>
+        <w:drawing>
+          <wp:inline distT="0" distB="0" distL="0" distR="0" wp14:anchorId="460A2A79" wp14:editId="279F49F5">
+            <wp:extent cx="3619500" cy="1123985"/>
+            <wp:effectExtent l="0" t="0" r="0" b="0"/>
+            <wp:docPr id="208" name="Picture 208"/>
+            <wp:cNvGraphicFramePr>
+              <a:graphicFrameLocks xmlns:a="http://schemas.openxmlformats.org/drawingml/2006/main" noChangeAspect="1"/>
+            </wp:cNvGraphicFramePr>
+            <a:graphic xmlns:a="http://schemas.openxmlformats.org/drawingml/2006/main">
+              <a:graphicData uri="http://schemas.openxmlformats.org/drawingml/2006/picture">
+                <pic:pic xmlns:pic="http://schemas.openxmlformats.org/drawingml/2006/picture">
+                  <pic:nvPicPr>
+                    <pic:cNvPr id="1" name=""/>
+                    <pic:cNvPicPr/>
+                  </pic:nvPicPr>
+                  <pic:blipFill>
+                    <a:blip r:embed="rId216"/>
+                    <a:stretch>
+                      <a:fillRect/>
+                    </a:stretch>
+                  </pic:blipFill>
+                  <pic:spPr>
+                    <a:xfrm>
+                      <a:off x="0" y="0"/>
+                      <a:ext cx="3631998" cy="1127866"/>
+                    </a:xfrm>
+                    <a:prstGeom prst="rect">
+                      <a:avLst/>
+                    </a:prstGeom>
+                  </pic:spPr>
+                </pic:pic>
+              </a:graphicData>
+            </a:graphic>
+          </wp:inline>
+        </w:drawing>
+      </w:r>
+    </w:p>
+    <w:p/>
+    <w:p>
+      <w:r>
+        <w:t xml:space="preserve">Recordar agregar el </w:t>
+      </w:r>
+      <w:proofErr w:type="spellStart"/>
+      <w:r>
+        <w:t>PopinfoComponent</w:t>
+      </w:r>
+      <w:proofErr w:type="spellEnd"/>
+      <w:r>
+        <w:t xml:space="preserve"> dentro de</w:t>
+      </w:r>
+      <w:r>
+        <w:t xml:space="preserve">l </w:t>
+      </w:r>
+      <w:proofErr w:type="spellStart"/>
+      <w:r>
+        <w:t>modulo</w:t>
+      </w:r>
+      <w:proofErr w:type="spellEnd"/>
+      <w:r>
+        <w:t xml:space="preserve"> de </w:t>
+      </w:r>
+      <w:proofErr w:type="spellStart"/>
+      <w:r>
+        <w:t>popover</w:t>
+      </w:r>
+      <w:proofErr w:type="spellEnd"/>
+      <w:r>
+        <w:t xml:space="preserve"> page, en la parte de </w:t>
+      </w:r>
+      <w:proofErr w:type="spellStart"/>
+      <w:r>
+        <w:t>entryComponents</w:t>
+      </w:r>
+      <w:proofErr w:type="spellEnd"/>
+      <w:r>
+        <w:t>. Esto por ser un elemento que se va a presentar dinámicamente en la vista.</w:t>
+      </w:r>
+    </w:p>
+    <w:p>
+      <w:r>
+        <w:rPr>
+          <w:noProof/>
+        </w:rPr>
+        <w:drawing>
+          <wp:inline distT="0" distB="0" distL="0" distR="0" wp14:anchorId="42503ACD" wp14:editId="0DB44615">
+            <wp:extent cx="1280160" cy="778715"/>
+            <wp:effectExtent l="0" t="0" r="0" b="2540"/>
+            <wp:docPr id="209" name="Picture 209"/>
+            <wp:cNvGraphicFramePr>
+              <a:graphicFrameLocks xmlns:a="http://schemas.openxmlformats.org/drawingml/2006/main" noChangeAspect="1"/>
+            </wp:cNvGraphicFramePr>
+            <a:graphic xmlns:a="http://schemas.openxmlformats.org/drawingml/2006/main">
+              <a:graphicData uri="http://schemas.openxmlformats.org/drawingml/2006/picture">
+                <pic:pic xmlns:pic="http://schemas.openxmlformats.org/drawingml/2006/picture">
+                  <pic:nvPicPr>
+                    <pic:cNvPr id="1" name=""/>
+                    <pic:cNvPicPr/>
+                  </pic:nvPicPr>
+                  <pic:blipFill>
+                    <a:blip r:embed="rId217"/>
+                    <a:stretch>
+                      <a:fillRect/>
+                    </a:stretch>
+                  </pic:blipFill>
+                  <pic:spPr>
+                    <a:xfrm>
+                      <a:off x="0" y="0"/>
+                      <a:ext cx="1289260" cy="784250"/>
+                    </a:xfrm>
+                    <a:prstGeom prst="rect">
+                      <a:avLst/>
+                    </a:prstGeom>
+                  </pic:spPr>
+                </pic:pic>
+              </a:graphicData>
+            </a:graphic>
+          </wp:inline>
+        </w:drawing>
+      </w:r>
+    </w:p>
+    <w:p>
+      <w:r>
+        <w:t xml:space="preserve">Ahora nuestro pop </w:t>
+      </w:r>
+      <w:proofErr w:type="spellStart"/>
+      <w:r>
+        <w:t>over</w:t>
+      </w:r>
+      <w:proofErr w:type="spellEnd"/>
+      <w:r>
+        <w:t xml:space="preserve"> se muestra en la mitad de la pantalla con el contenido que se creó.</w:t>
+      </w:r>
+    </w:p>
+    <w:p>
+      <w:r>
+        <w:rPr>
+          <w:noProof/>
+        </w:rPr>
+        <w:drawing>
+          <wp:inline distT="0" distB="0" distL="0" distR="0" wp14:anchorId="0DACD929" wp14:editId="0FFF6B6E">
+            <wp:extent cx="2491740" cy="931436"/>
+            <wp:effectExtent l="0" t="0" r="3810" b="2540"/>
+            <wp:docPr id="210" name="Picture 210"/>
+            <wp:cNvGraphicFramePr>
+              <a:graphicFrameLocks xmlns:a="http://schemas.openxmlformats.org/drawingml/2006/main" noChangeAspect="1"/>
+            </wp:cNvGraphicFramePr>
+            <a:graphic xmlns:a="http://schemas.openxmlformats.org/drawingml/2006/main">
+              <a:graphicData uri="http://schemas.openxmlformats.org/drawingml/2006/picture">
+                <pic:pic xmlns:pic="http://schemas.openxmlformats.org/drawingml/2006/picture">
+                  <pic:nvPicPr>
+                    <pic:cNvPr id="1" name=""/>
+                    <pic:cNvPicPr/>
+                  </pic:nvPicPr>
+                  <pic:blipFill>
+                    <a:blip r:embed="rId218"/>
+                    <a:stretch>
+                      <a:fillRect/>
+                    </a:stretch>
+                  </pic:blipFill>
+                  <pic:spPr>
+                    <a:xfrm>
+                      <a:off x="0" y="0"/>
+                      <a:ext cx="2506213" cy="936846"/>
+                    </a:xfrm>
+                    <a:prstGeom prst="rect">
+                      <a:avLst/>
+                    </a:prstGeom>
+                  </pic:spPr>
+                </pic:pic>
+              </a:graphicData>
+            </a:graphic>
+          </wp:inline>
+        </w:drawing>
+      </w:r>
+    </w:p>
+    <w:p>
+      <w:r>
+        <w:br w:type="page"/>
+      </w:r>
+    </w:p>
+    <w:p>
+      <w:r>
+        <w:lastRenderedPageBreak/>
+        <w:t xml:space="preserve">Configurando la posición del </w:t>
+      </w:r>
+      <w:proofErr w:type="spellStart"/>
+      <w:r>
+        <w:t>PopOver</w:t>
+      </w:r>
+      <w:proofErr w:type="spellEnd"/>
+      <w:r>
+        <w:t xml:space="preserve"> y añadiendo contenido.</w:t>
+      </w:r>
+    </w:p>
+    <w:p>
+      <w:r>
+        <w:t>Para arreglar el posicionamiento, es necesario pasar como parámetro el elemento donde se llamó.</w:t>
+      </w:r>
+    </w:p>
+    <w:p>
+      <w:r>
+        <w:rPr>
+          <w:noProof/>
+        </w:rPr>
+        <w:drawing>
+          <wp:inline distT="0" distB="0" distL="0" distR="0" wp14:anchorId="0E757DD5" wp14:editId="73E0B3EB">
+            <wp:extent cx="3116580" cy="228440"/>
+            <wp:effectExtent l="0" t="0" r="0" b="635"/>
+            <wp:docPr id="211" name="Picture 211"/>
+            <wp:cNvGraphicFramePr>
+              <a:graphicFrameLocks xmlns:a="http://schemas.openxmlformats.org/drawingml/2006/main" noChangeAspect="1"/>
+            </wp:cNvGraphicFramePr>
+            <a:graphic xmlns:a="http://schemas.openxmlformats.org/drawingml/2006/main">
+              <a:graphicData uri="http://schemas.openxmlformats.org/drawingml/2006/picture">
+                <pic:pic xmlns:pic="http://schemas.openxmlformats.org/drawingml/2006/picture">
+                  <pic:nvPicPr>
+                    <pic:cNvPr id="1" name=""/>
+                    <pic:cNvPicPr/>
+                  </pic:nvPicPr>
+                  <pic:blipFill>
+                    <a:blip r:embed="rId219"/>
+                    <a:stretch>
+                      <a:fillRect/>
+                    </a:stretch>
+                  </pic:blipFill>
+                  <pic:spPr>
+                    <a:xfrm>
+                      <a:off x="0" y="0"/>
+                      <a:ext cx="3204801" cy="234906"/>
+                    </a:xfrm>
+                    <a:prstGeom prst="rect">
+                      <a:avLst/>
+                    </a:prstGeom>
+                  </pic:spPr>
+                </pic:pic>
+              </a:graphicData>
+            </a:graphic>
+          </wp:inline>
+        </w:drawing>
+      </w:r>
+    </w:p>
+    <w:p>
+      <w:r>
+        <w:t xml:space="preserve">Y en el </w:t>
+      </w:r>
+      <w:proofErr w:type="spellStart"/>
+      <w:r>
+        <w:t>component.ts</w:t>
+      </w:r>
+      <w:proofErr w:type="spellEnd"/>
+    </w:p>
+    <w:p>
+      <w:r>
+        <w:rPr>
+          <w:noProof/>
+        </w:rPr>
+        <w:drawing>
+          <wp:inline distT="0" distB="0" distL="0" distR="0" wp14:anchorId="28698620" wp14:editId="290AADB8">
+            <wp:extent cx="3246120" cy="745405"/>
+            <wp:effectExtent l="0" t="0" r="0" b="0"/>
+            <wp:docPr id="212" name="Picture 212"/>
+            <wp:cNvGraphicFramePr>
+              <a:graphicFrameLocks xmlns:a="http://schemas.openxmlformats.org/drawingml/2006/main" noChangeAspect="1"/>
+            </wp:cNvGraphicFramePr>
+            <a:graphic xmlns:a="http://schemas.openxmlformats.org/drawingml/2006/main">
+              <a:graphicData uri="http://schemas.openxmlformats.org/drawingml/2006/picture">
+                <pic:pic xmlns:pic="http://schemas.openxmlformats.org/drawingml/2006/picture">
+                  <pic:nvPicPr>
+                    <pic:cNvPr id="1" name=""/>
+                    <pic:cNvPicPr/>
+                  </pic:nvPicPr>
+                  <pic:blipFill>
+                    <a:blip r:embed="rId220"/>
+                    <a:stretch>
+                      <a:fillRect/>
+                    </a:stretch>
+                  </pic:blipFill>
+                  <pic:spPr>
+                    <a:xfrm>
+                      <a:off x="0" y="0"/>
+                      <a:ext cx="3270752" cy="751061"/>
+                    </a:xfrm>
+                    <a:prstGeom prst="rect">
+                      <a:avLst/>
+                    </a:prstGeom>
+                  </pic:spPr>
+                </pic:pic>
+              </a:graphicData>
+            </a:graphic>
+          </wp:inline>
+        </w:drawing>
+      </w:r>
+    </w:p>
+    <w:p>
+      <w:r>
+        <w:rPr>
+          <w:noProof/>
+        </w:rPr>
+        <w:drawing>
+          <wp:inline distT="0" distB="0" distL="0" distR="0" wp14:anchorId="4B015330" wp14:editId="0663504D">
+            <wp:extent cx="2278380" cy="737301"/>
+            <wp:effectExtent l="0" t="0" r="7620" b="5715"/>
+            <wp:docPr id="213" name="Picture 213"/>
+            <wp:cNvGraphicFramePr>
+              <a:graphicFrameLocks xmlns:a="http://schemas.openxmlformats.org/drawingml/2006/main" noChangeAspect="1"/>
+            </wp:cNvGraphicFramePr>
+            <a:graphic xmlns:a="http://schemas.openxmlformats.org/drawingml/2006/main">
+              <a:graphicData uri="http://schemas.openxmlformats.org/drawingml/2006/picture">
+                <pic:pic xmlns:pic="http://schemas.openxmlformats.org/drawingml/2006/picture">
+                  <pic:nvPicPr>
+                    <pic:cNvPr id="1" name=""/>
+                    <pic:cNvPicPr/>
+                  </pic:nvPicPr>
+                  <pic:blipFill>
+                    <a:blip r:embed="rId221"/>
+                    <a:stretch>
+                      <a:fillRect/>
+                    </a:stretch>
+                  </pic:blipFill>
+                  <pic:spPr>
+                    <a:xfrm>
+                      <a:off x="0" y="0"/>
+                      <a:ext cx="2292333" cy="741816"/>
+                    </a:xfrm>
+                    <a:prstGeom prst="rect">
+                      <a:avLst/>
+                    </a:prstGeom>
+                  </pic:spPr>
+                </pic:pic>
+              </a:graphicData>
+            </a:graphic>
+          </wp:inline>
+        </w:drawing>
+      </w:r>
+    </w:p>
+    <w:p>
+      <w:pPr>
+        <w:rPr>
+          <w:b/>
+        </w:rPr>
+      </w:pPr>
+      <w:r>
+        <w:t xml:space="preserve">En este momento en </w:t>
+      </w:r>
+      <w:proofErr w:type="spellStart"/>
+      <w:r>
+        <w:t>ios</w:t>
+      </w:r>
+      <w:proofErr w:type="spellEnd"/>
+      <w:r>
+        <w:t xml:space="preserve"> se ve bien, pero en Android no aparece exactamente en el lugar ni con la flecha. Para homologar el comportamiento se agrega la propiedad </w:t>
+      </w:r>
+      <w:proofErr w:type="spellStart"/>
+      <w:r>
+        <w:t>mode</w:t>
+      </w:r>
+      <w:proofErr w:type="spellEnd"/>
+      <w:r>
+        <w:t xml:space="preserve">. Adicionalmente si queremos bloquear otras acciones que no sean del </w:t>
+      </w:r>
+      <w:proofErr w:type="spellStart"/>
+      <w:r>
+        <w:t>popover</w:t>
+      </w:r>
+      <w:proofErr w:type="spellEnd"/>
+      <w:r>
+        <w:t xml:space="preserve"> esta la propiedad </w:t>
+      </w:r>
+      <w:proofErr w:type="spellStart"/>
+      <w:r>
+        <w:rPr>
+          <w:b/>
+        </w:rPr>
+        <w:t>backdropDismiss</w:t>
+      </w:r>
+      <w:proofErr w:type="spellEnd"/>
+      <w:r>
+        <w:rPr>
+          <w:b/>
+        </w:rPr>
+        <w:t>: false.</w:t>
+      </w:r>
+    </w:p>
+    <w:p>
+      <w:r>
+        <w:rPr>
+          <w:noProof/>
+        </w:rPr>
+        <w:drawing>
+          <wp:inline distT="0" distB="0" distL="0" distR="0" wp14:anchorId="1E41D019" wp14:editId="38995EA7">
+            <wp:extent cx="1546860" cy="500261"/>
+            <wp:effectExtent l="0" t="0" r="0" b="0"/>
+            <wp:docPr id="215" name="Picture 215"/>
+            <wp:cNvGraphicFramePr>
+              <a:graphicFrameLocks xmlns:a="http://schemas.openxmlformats.org/drawingml/2006/main" noChangeAspect="1"/>
+            </wp:cNvGraphicFramePr>
+            <a:graphic xmlns:a="http://schemas.openxmlformats.org/drawingml/2006/main">
+              <a:graphicData uri="http://schemas.openxmlformats.org/drawingml/2006/picture">
+                <pic:pic xmlns:pic="http://schemas.openxmlformats.org/drawingml/2006/picture">
+                  <pic:nvPicPr>
+                    <pic:cNvPr id="1" name=""/>
+                    <pic:cNvPicPr/>
+                  </pic:nvPicPr>
+                  <pic:blipFill>
+                    <a:blip r:embed="rId222"/>
+                    <a:stretch>
+                      <a:fillRect/>
+                    </a:stretch>
+                  </pic:blipFill>
+                  <pic:spPr>
+                    <a:xfrm>
+                      <a:off x="0" y="0"/>
+                      <a:ext cx="1564512" cy="505970"/>
+                    </a:xfrm>
+                    <a:prstGeom prst="rect">
+                      <a:avLst/>
+                    </a:prstGeom>
+                  </pic:spPr>
+                </pic:pic>
+              </a:graphicData>
+            </a:graphic>
+          </wp:inline>
+        </w:drawing>
+      </w:r>
+    </w:p>
+    <w:p/>
+    <w:p>
+      <w:r>
+        <w:br w:type="page"/>
+      </w:r>
+    </w:p>
+    <w:p>
+      <w:r>
+        <w:lastRenderedPageBreak/>
+        <w:t xml:space="preserve">Ahora trabajamos dentro del componente del </w:t>
+      </w:r>
+      <w:proofErr w:type="spellStart"/>
+      <w:r>
+        <w:t>popinfo</w:t>
+      </w:r>
+      <w:proofErr w:type="spellEnd"/>
+      <w:r>
+        <w:t xml:space="preserve"> para </w:t>
+      </w:r>
+      <w:r>
+        <w:t>mostrar opciones.</w:t>
+      </w:r>
+    </w:p>
+    <w:p>
+      <w:r>
+        <w:rPr>
+          <w:noProof/>
+        </w:rPr>
+        <w:drawing>
+          <wp:inline distT="0" distB="0" distL="0" distR="0" wp14:anchorId="5B8DD3B3" wp14:editId="4975DC95">
+            <wp:extent cx="1650492" cy="1028700"/>
+            <wp:effectExtent l="0" t="0" r="6985" b="0"/>
+            <wp:docPr id="217" name="Picture 217"/>
+            <wp:cNvGraphicFramePr>
+              <a:graphicFrameLocks xmlns:a="http://schemas.openxmlformats.org/drawingml/2006/main" noChangeAspect="1"/>
+            </wp:cNvGraphicFramePr>
+            <a:graphic xmlns:a="http://schemas.openxmlformats.org/drawingml/2006/main">
+              <a:graphicData uri="http://schemas.openxmlformats.org/drawingml/2006/picture">
+                <pic:pic xmlns:pic="http://schemas.openxmlformats.org/drawingml/2006/picture">
+                  <pic:nvPicPr>
+                    <pic:cNvPr id="1" name=""/>
+                    <pic:cNvPicPr/>
+                  </pic:nvPicPr>
+                  <pic:blipFill>
+                    <a:blip r:embed="rId223"/>
+                    <a:stretch>
+                      <a:fillRect/>
+                    </a:stretch>
+                  </pic:blipFill>
+                  <pic:spPr>
+                    <a:xfrm>
+                      <a:off x="0" y="0"/>
+                      <a:ext cx="1659256" cy="1034162"/>
+                    </a:xfrm>
+                    <a:prstGeom prst="rect">
+                      <a:avLst/>
+                    </a:prstGeom>
+                  </pic:spPr>
+                </pic:pic>
+              </a:graphicData>
+            </a:graphic>
+          </wp:inline>
+        </w:drawing>
+      </w:r>
+      <w:r>
+        <w:br/>
+      </w:r>
+      <w:r>
+        <w:rPr>
+          <w:noProof/>
+        </w:rPr>
+        <w:drawing>
+          <wp:inline distT="0" distB="0" distL="0" distR="0" wp14:anchorId="562A5DE7" wp14:editId="37627661">
+            <wp:extent cx="2141220" cy="879609"/>
+            <wp:effectExtent l="0" t="0" r="0" b="0"/>
+            <wp:docPr id="218" name="Picture 218"/>
+            <wp:cNvGraphicFramePr>
+              <a:graphicFrameLocks xmlns:a="http://schemas.openxmlformats.org/drawingml/2006/main" noChangeAspect="1"/>
+            </wp:cNvGraphicFramePr>
+            <a:graphic xmlns:a="http://schemas.openxmlformats.org/drawingml/2006/main">
+              <a:graphicData uri="http://schemas.openxmlformats.org/drawingml/2006/picture">
+                <pic:pic xmlns:pic="http://schemas.openxmlformats.org/drawingml/2006/picture">
+                  <pic:nvPicPr>
+                    <pic:cNvPr id="1" name=""/>
+                    <pic:cNvPicPr/>
+                  </pic:nvPicPr>
+                  <pic:blipFill>
+                    <a:blip r:embed="rId224"/>
+                    <a:stretch>
+                      <a:fillRect/>
+                    </a:stretch>
+                  </pic:blipFill>
+                  <pic:spPr>
+                    <a:xfrm>
+                      <a:off x="0" y="0"/>
+                      <a:ext cx="2166141" cy="889847"/>
+                    </a:xfrm>
+                    <a:prstGeom prst="rect">
+                      <a:avLst/>
+                    </a:prstGeom>
+                  </pic:spPr>
+                </pic:pic>
+              </a:graphicData>
+            </a:graphic>
+          </wp:inline>
+        </w:drawing>
+      </w:r>
+    </w:p>
+    <w:p>
+      <w:r>
+        <w:rPr>
+          <w:noProof/>
+        </w:rPr>
+        <w:drawing>
+          <wp:inline distT="0" distB="0" distL="0" distR="0" wp14:anchorId="3DED59E3" wp14:editId="303D135B">
+            <wp:extent cx="1409700" cy="1762125"/>
+            <wp:effectExtent l="0" t="0" r="0" b="9525"/>
+            <wp:docPr id="216" name="Picture 216"/>
+            <wp:cNvGraphicFramePr>
+              <a:graphicFrameLocks xmlns:a="http://schemas.openxmlformats.org/drawingml/2006/main" noChangeAspect="1"/>
+            </wp:cNvGraphicFramePr>
+            <a:graphic xmlns:a="http://schemas.openxmlformats.org/drawingml/2006/main">
+              <a:graphicData uri="http://schemas.openxmlformats.org/drawingml/2006/picture">
+                <pic:pic xmlns:pic="http://schemas.openxmlformats.org/drawingml/2006/picture">
+                  <pic:nvPicPr>
+                    <pic:cNvPr id="1" name=""/>
+                    <pic:cNvPicPr/>
+                  </pic:nvPicPr>
+                  <pic:blipFill>
+                    <a:blip r:embed="rId225"/>
+                    <a:stretch>
+                      <a:fillRect/>
+                    </a:stretch>
+                  </pic:blipFill>
+                  <pic:spPr>
+                    <a:xfrm>
+                      <a:off x="0" y="0"/>
+                      <a:ext cx="1409700" cy="1762125"/>
+                    </a:xfrm>
+                    <a:prstGeom prst="rect">
+                      <a:avLst/>
+                    </a:prstGeom>
+                  </pic:spPr>
+                </pic:pic>
+              </a:graphicData>
+            </a:graphic>
+          </wp:inline>
+        </w:drawing>
+      </w:r>
+    </w:p>
+    <w:p/>
+    <w:p>
+      <w:r>
+        <w:t xml:space="preserve">Para obtener datos desde el componente padre que llamo al pop </w:t>
+      </w:r>
+      <w:proofErr w:type="spellStart"/>
+      <w:r>
+        <w:t>over</w:t>
+      </w:r>
+      <w:proofErr w:type="spellEnd"/>
+      <w:r>
+        <w:t xml:space="preserve"> se utiliza una constante que escuche con un </w:t>
+      </w:r>
+      <w:proofErr w:type="spellStart"/>
+      <w:r>
+        <w:t>await</w:t>
+      </w:r>
+      <w:proofErr w:type="spellEnd"/>
+      <w:r>
+        <w:t xml:space="preserve"> el cierre del </w:t>
+      </w:r>
+      <w:proofErr w:type="spellStart"/>
+      <w:r>
+        <w:t>popover</w:t>
+      </w:r>
+      <w:proofErr w:type="spellEnd"/>
+      <w:r>
+        <w:t>.</w:t>
+      </w:r>
+    </w:p>
+    <w:p>
+      <w:r>
+        <w:rPr>
+          <w:noProof/>
+        </w:rPr>
+        <w:drawing>
+          <wp:inline distT="0" distB="0" distL="0" distR="0" wp14:anchorId="06807207" wp14:editId="4BB0B02C">
+            <wp:extent cx="3048000" cy="770229"/>
+            <wp:effectExtent l="0" t="0" r="0" b="0"/>
+            <wp:docPr id="219" name="Picture 219"/>
+            <wp:cNvGraphicFramePr>
+              <a:graphicFrameLocks xmlns:a="http://schemas.openxmlformats.org/drawingml/2006/main" noChangeAspect="1"/>
+            </wp:cNvGraphicFramePr>
+            <a:graphic xmlns:a="http://schemas.openxmlformats.org/drawingml/2006/main">
+              <a:graphicData uri="http://schemas.openxmlformats.org/drawingml/2006/picture">
+                <pic:pic xmlns:pic="http://schemas.openxmlformats.org/drawingml/2006/picture">
+                  <pic:nvPicPr>
+                    <pic:cNvPr id="1" name=""/>
+                    <pic:cNvPicPr/>
+                  </pic:nvPicPr>
+                  <pic:blipFill>
+                    <a:blip r:embed="rId226"/>
+                    <a:stretch>
+                      <a:fillRect/>
+                    </a:stretch>
+                  </pic:blipFill>
+                  <pic:spPr>
+                    <a:xfrm>
+                      <a:off x="0" y="0"/>
+                      <a:ext cx="3057398" cy="772604"/>
+                    </a:xfrm>
+                    <a:prstGeom prst="rect">
+                      <a:avLst/>
+                    </a:prstGeom>
+                  </pic:spPr>
+                </pic:pic>
+              </a:graphicData>
+            </a:graphic>
+          </wp:inline>
+        </w:drawing>
+      </w:r>
+    </w:p>
+    <w:p>
+      <w:r>
+        <w:t xml:space="preserve">Puede ser </w:t>
+      </w:r>
+      <w:proofErr w:type="spellStart"/>
+      <w:r>
+        <w:t>onWillDismiss</w:t>
+      </w:r>
+      <w:proofErr w:type="spellEnd"/>
+      <w:r>
+        <w:t xml:space="preserve"> para obtener el dato antes.</w:t>
+      </w:r>
+    </w:p>
+    <w:p>
+      <w:r>
+        <w:t xml:space="preserve">Y desde el componente hijo se lo enviamos al hacer </w:t>
+      </w:r>
+      <w:proofErr w:type="spellStart"/>
+      <w:r>
+        <w:t>dismiss</w:t>
+      </w:r>
+      <w:proofErr w:type="spellEnd"/>
+      <w:r>
+        <w:t xml:space="preserve"> del mismo.</w:t>
+      </w:r>
+    </w:p>
+    <w:p>
+      <w:r>
+        <w:rPr>
+          <w:noProof/>
+        </w:rPr>
+        <w:drawing>
+          <wp:inline distT="0" distB="0" distL="0" distR="0" wp14:anchorId="38BBC490" wp14:editId="73C6262D">
+            <wp:extent cx="2407920" cy="841889"/>
+            <wp:effectExtent l="0" t="0" r="0" b="0"/>
+            <wp:docPr id="220" name="Picture 220"/>
+            <wp:cNvGraphicFramePr>
+              <a:graphicFrameLocks xmlns:a="http://schemas.openxmlformats.org/drawingml/2006/main" noChangeAspect="1"/>
+            </wp:cNvGraphicFramePr>
+            <a:graphic xmlns:a="http://schemas.openxmlformats.org/drawingml/2006/main">
+              <a:graphicData uri="http://schemas.openxmlformats.org/drawingml/2006/picture">
+                <pic:pic xmlns:pic="http://schemas.openxmlformats.org/drawingml/2006/picture">
+                  <pic:nvPicPr>
+                    <pic:cNvPr id="1" name=""/>
+                    <pic:cNvPicPr/>
+                  </pic:nvPicPr>
+                  <pic:blipFill>
+                    <a:blip r:embed="rId227"/>
+                    <a:stretch>
+                      <a:fillRect/>
+                    </a:stretch>
+                  </pic:blipFill>
+                  <pic:spPr>
+                    <a:xfrm>
+                      <a:off x="0" y="0"/>
+                      <a:ext cx="2454137" cy="858048"/>
+                    </a:xfrm>
+                    <a:prstGeom prst="rect">
+                      <a:avLst/>
+                    </a:prstGeom>
+                  </pic:spPr>
+                </pic:pic>
+              </a:graphicData>
+            </a:graphic>
+          </wp:inline>
+        </w:drawing>
+      </w:r>
+    </w:p>
+    <w:p/>
+    <w:p>
+      <w:r>
+        <w:br/>
+      </w:r>
+    </w:p>
+    <w:p>
+      <w:proofErr w:type="spellStart"/>
+      <w:r>
+        <w:lastRenderedPageBreak/>
+        <w:t>Progress</w:t>
+      </w:r>
+      <w:proofErr w:type="spellEnd"/>
+      <w:r>
+        <w:t xml:space="preserve"> bar</w:t>
+      </w:r>
+    </w:p>
+    <w:p>
+      <w:pPr>
+        <w:rPr>
+          <w:b/>
+        </w:rPr>
+      </w:pPr>
+      <w:r>
+        <w:rPr>
+          <w:b/>
+        </w:rPr>
+        <w:t xml:space="preserve">Importante </w:t>
+      </w:r>
+      <w:proofErr w:type="gramStart"/>
+      <w:r>
+        <w:rPr>
+          <w:b/>
+        </w:rPr>
+        <w:t>recordar</w:t>
+      </w:r>
+      <w:proofErr w:type="gramEnd"/>
+      <w:r>
+        <w:rPr>
+          <w:b/>
+        </w:rPr>
+        <w:t xml:space="preserve"> que este valor va desde 0 a 1.</w:t>
+      </w:r>
+    </w:p>
+    <w:p>
+      <w:r>
+        <w:t>Primero creamos una página.</w:t>
+      </w:r>
+    </w:p>
+    <w:p>
+      <w:r>
+        <w:rPr>
+          <w:noProof/>
+        </w:rPr>
+        <w:drawing>
+          <wp:inline distT="0" distB="0" distL="0" distR="0" wp14:anchorId="138DDA10" wp14:editId="4A7E7249">
+            <wp:extent cx="2331720" cy="220980"/>
+            <wp:effectExtent l="0" t="0" r="0" b="7620"/>
+            <wp:docPr id="221" name="Picture 221"/>
+            <wp:cNvGraphicFramePr>
+              <a:graphicFrameLocks xmlns:a="http://schemas.openxmlformats.org/drawingml/2006/main" noChangeAspect="1"/>
+            </wp:cNvGraphicFramePr>
+            <a:graphic xmlns:a="http://schemas.openxmlformats.org/drawingml/2006/main">
+              <a:graphicData uri="http://schemas.openxmlformats.org/drawingml/2006/picture">
+                <pic:pic xmlns:pic="http://schemas.openxmlformats.org/drawingml/2006/picture">
+                  <pic:nvPicPr>
+                    <pic:cNvPr id="1" name=""/>
+                    <pic:cNvPicPr/>
+                  </pic:nvPicPr>
+                  <pic:blipFill>
+                    <a:blip r:embed="rId228"/>
+                    <a:stretch>
+                      <a:fillRect/>
+                    </a:stretch>
+                  </pic:blipFill>
+                  <pic:spPr>
+                    <a:xfrm>
+                      <a:off x="0" y="0"/>
+                      <a:ext cx="2339098" cy="221679"/>
+                    </a:xfrm>
+                    <a:prstGeom prst="rect">
+                      <a:avLst/>
+                    </a:prstGeom>
+                  </pic:spPr>
+                </pic:pic>
+              </a:graphicData>
+            </a:graphic>
+          </wp:inline>
+        </w:drawing>
+      </w:r>
+    </w:p>
+    <w:p>
+      <w:r>
+        <w:t xml:space="preserve">Y en el </w:t>
+      </w:r>
+      <w:proofErr w:type="spellStart"/>
+      <w:r>
+        <w:t>html</w:t>
+      </w:r>
+      <w:proofErr w:type="spellEnd"/>
+      <w:r>
+        <w:t xml:space="preserve"> del </w:t>
+      </w:r>
+      <w:proofErr w:type="spellStart"/>
+      <w:r>
+        <w:t>progress</w:t>
+      </w:r>
+      <w:proofErr w:type="spellEnd"/>
+      <w:r>
+        <w:t xml:space="preserve"> bar</w:t>
+      </w:r>
+      <w:r>
+        <w:br/>
+      </w:r>
+      <w:r>
+        <w:rPr>
+          <w:noProof/>
+        </w:rPr>
+        <w:drawing>
+          <wp:inline distT="0" distB="0" distL="0" distR="0" wp14:anchorId="17A5BA49" wp14:editId="6438A71E">
+            <wp:extent cx="3611880" cy="305334"/>
+            <wp:effectExtent l="0" t="0" r="0" b="0"/>
+            <wp:docPr id="222" name="Picture 222"/>
+            <wp:cNvGraphicFramePr>
+              <a:graphicFrameLocks xmlns:a="http://schemas.openxmlformats.org/drawingml/2006/main" noChangeAspect="1"/>
+            </wp:cNvGraphicFramePr>
+            <a:graphic xmlns:a="http://schemas.openxmlformats.org/drawingml/2006/main">
+              <a:graphicData uri="http://schemas.openxmlformats.org/drawingml/2006/picture">
+                <pic:pic xmlns:pic="http://schemas.openxmlformats.org/drawingml/2006/picture">
+                  <pic:nvPicPr>
+                    <pic:cNvPr id="1" name=""/>
+                    <pic:cNvPicPr/>
+                  </pic:nvPicPr>
+                  <pic:blipFill>
+                    <a:blip r:embed="rId229"/>
+                    <a:stretch>
+                      <a:fillRect/>
+                    </a:stretch>
+                  </pic:blipFill>
+                  <pic:spPr>
+                    <a:xfrm>
+                      <a:off x="0" y="0"/>
+                      <a:ext cx="3674175" cy="310600"/>
+                    </a:xfrm>
+                    <a:prstGeom prst="rect">
+                      <a:avLst/>
+                    </a:prstGeom>
+                  </pic:spPr>
+                </pic:pic>
+              </a:graphicData>
+            </a:graphic>
+          </wp:inline>
+        </w:drawing>
+      </w:r>
+    </w:p>
+    <w:p>
+      <w:r>
+        <w:t>Lo cual se verá:</w:t>
+      </w:r>
+    </w:p>
+    <w:p>
+      <w:r>
+        <w:rPr>
+          <w:noProof/>
+        </w:rPr>
+        <w:drawing>
+          <wp:inline distT="0" distB="0" distL="0" distR="0" wp14:anchorId="2A52E0CD" wp14:editId="42DA521D">
+            <wp:extent cx="2346960" cy="513584"/>
+            <wp:effectExtent l="0" t="0" r="0" b="1270"/>
+            <wp:docPr id="223" name="Picture 223"/>
+            <wp:cNvGraphicFramePr>
+              <a:graphicFrameLocks xmlns:a="http://schemas.openxmlformats.org/drawingml/2006/main" noChangeAspect="1"/>
+            </wp:cNvGraphicFramePr>
+            <a:graphic xmlns:a="http://schemas.openxmlformats.org/drawingml/2006/main">
+              <a:graphicData uri="http://schemas.openxmlformats.org/drawingml/2006/picture">
+                <pic:pic xmlns:pic="http://schemas.openxmlformats.org/drawingml/2006/picture">
+                  <pic:nvPicPr>
+                    <pic:cNvPr id="1" name=""/>
+                    <pic:cNvPicPr/>
+                  </pic:nvPicPr>
+                  <pic:blipFill>
+                    <a:blip r:embed="rId230"/>
+                    <a:stretch>
+                      <a:fillRect/>
+                    </a:stretch>
+                  </pic:blipFill>
+                  <pic:spPr>
+                    <a:xfrm>
+                      <a:off x="0" y="0"/>
+                      <a:ext cx="2373344" cy="519358"/>
+                    </a:xfrm>
+                    <a:prstGeom prst="rect">
+                      <a:avLst/>
+                    </a:prstGeom>
+                  </pic:spPr>
+                </pic:pic>
+              </a:graphicData>
+            </a:graphic>
+          </wp:inline>
+        </w:drawing>
+      </w:r>
+      <w:r>
+        <w:t xml:space="preserve"> </w:t>
+      </w:r>
+    </w:p>
+    <w:p>
+      <w:r>
+        <w:t>Ahora manejando esta barra con una variable desde el controlador:</w:t>
+      </w:r>
+    </w:p>
+    <w:p>
+      <w:r>
+        <w:rPr>
+          <w:noProof/>
+        </w:rPr>
+        <w:drawing>
+          <wp:inline distT="0" distB="0" distL="0" distR="0" wp14:anchorId="0BAADA1B" wp14:editId="3D2B3A49">
+            <wp:extent cx="1524000" cy="174356"/>
+            <wp:effectExtent l="0" t="0" r="0" b="0"/>
+            <wp:docPr id="224" name="Picture 224"/>
+            <wp:cNvGraphicFramePr>
+              <a:graphicFrameLocks xmlns:a="http://schemas.openxmlformats.org/drawingml/2006/main" noChangeAspect="1"/>
+            </wp:cNvGraphicFramePr>
+            <a:graphic xmlns:a="http://schemas.openxmlformats.org/drawingml/2006/main">
+              <a:graphicData uri="http://schemas.openxmlformats.org/drawingml/2006/picture">
+                <pic:pic xmlns:pic="http://schemas.openxmlformats.org/drawingml/2006/picture">
+                  <pic:nvPicPr>
+                    <pic:cNvPr id="1" name=""/>
+                    <pic:cNvPicPr/>
+                  </pic:nvPicPr>
+                  <pic:blipFill>
+                    <a:blip r:embed="rId231"/>
+                    <a:stretch>
+                      <a:fillRect/>
+                    </a:stretch>
+                  </pic:blipFill>
+                  <pic:spPr>
+                    <a:xfrm>
+                      <a:off x="0" y="0"/>
+                      <a:ext cx="1568076" cy="179399"/>
+                    </a:xfrm>
+                    <a:prstGeom prst="rect">
+                      <a:avLst/>
+                    </a:prstGeom>
+                  </pic:spPr>
+                </pic:pic>
+              </a:graphicData>
+            </a:graphic>
+          </wp:inline>
+        </w:drawing>
+      </w:r>
+    </w:p>
+    <w:p>
+      <w:r>
+        <w:rPr>
+          <w:noProof/>
+        </w:rPr>
+        <w:drawing>
+          <wp:inline distT="0" distB="0" distL="0" distR="0" wp14:anchorId="1D7870B8" wp14:editId="3D209EFE">
+            <wp:extent cx="3909060" cy="223169"/>
+            <wp:effectExtent l="0" t="0" r="0" b="5715"/>
+            <wp:docPr id="225" name="Picture 225"/>
+            <wp:cNvGraphicFramePr>
+              <a:graphicFrameLocks xmlns:a="http://schemas.openxmlformats.org/drawingml/2006/main" noChangeAspect="1"/>
+            </wp:cNvGraphicFramePr>
+            <a:graphic xmlns:a="http://schemas.openxmlformats.org/drawingml/2006/main">
+              <a:graphicData uri="http://schemas.openxmlformats.org/drawingml/2006/picture">
+                <pic:pic xmlns:pic="http://schemas.openxmlformats.org/drawingml/2006/picture">
+                  <pic:nvPicPr>
+                    <pic:cNvPr id="1" name=""/>
+                    <pic:cNvPicPr/>
+                  </pic:nvPicPr>
+                  <pic:blipFill>
+                    <a:blip r:embed="rId232"/>
+                    <a:stretch>
+                      <a:fillRect/>
+                    </a:stretch>
+                  </pic:blipFill>
+                  <pic:spPr>
+                    <a:xfrm>
+                      <a:off x="0" y="0"/>
+                      <a:ext cx="4011870" cy="229038"/>
+                    </a:xfrm>
+                    <a:prstGeom prst="rect">
+                      <a:avLst/>
+                    </a:prstGeom>
+                  </pic:spPr>
+                </pic:pic>
+              </a:graphicData>
+            </a:graphic>
+          </wp:inline>
+        </w:drawing>
+      </w:r>
+      <w:r>
+        <w:br/>
+        <w:t>Este elemento se puede combinar con el ion-</w:t>
+      </w:r>
+      <w:proofErr w:type="spellStart"/>
+      <w:r>
+        <w:t>range</w:t>
+      </w:r>
+      <w:proofErr w:type="spellEnd"/>
+    </w:p>
+    <w:p>
+      <w:r>
+        <w:rPr>
+          <w:noProof/>
+        </w:rPr>
+        <w:drawing>
+          <wp:inline distT="0" distB="0" distL="0" distR="0" wp14:anchorId="4E467205" wp14:editId="142BE4AA">
+            <wp:extent cx="3116580" cy="1409126"/>
+            <wp:effectExtent l="0" t="0" r="7620" b="635"/>
+            <wp:docPr id="229" name="Picture 229"/>
+            <wp:cNvGraphicFramePr>
+              <a:graphicFrameLocks xmlns:a="http://schemas.openxmlformats.org/drawingml/2006/main" noChangeAspect="1"/>
+            </wp:cNvGraphicFramePr>
+            <a:graphic xmlns:a="http://schemas.openxmlformats.org/drawingml/2006/main">
+              <a:graphicData uri="http://schemas.openxmlformats.org/drawingml/2006/picture">
+                <pic:pic xmlns:pic="http://schemas.openxmlformats.org/drawingml/2006/picture">
+                  <pic:nvPicPr>
+                    <pic:cNvPr id="1" name=""/>
+                    <pic:cNvPicPr/>
+                  </pic:nvPicPr>
+                  <pic:blipFill>
+                    <a:blip r:embed="rId233"/>
+                    <a:stretch>
+                      <a:fillRect/>
+                    </a:stretch>
+                  </pic:blipFill>
+                  <pic:spPr>
+                    <a:xfrm>
+                      <a:off x="0" y="0"/>
+                      <a:ext cx="3133226" cy="1416652"/>
+                    </a:xfrm>
+                    <a:prstGeom prst="rect">
+                      <a:avLst/>
+                    </a:prstGeom>
+                  </pic:spPr>
+                </pic:pic>
+              </a:graphicData>
+            </a:graphic>
+          </wp:inline>
+        </w:drawing>
+      </w:r>
+    </w:p>
+    <w:p>
+      <w:r>
+        <w:rPr>
+          <w:noProof/>
+        </w:rPr>
+        <w:drawing>
+          <wp:inline distT="0" distB="0" distL="0" distR="0" wp14:anchorId="22CE748A" wp14:editId="0FFFDDED">
+            <wp:extent cx="2133600" cy="533400"/>
+            <wp:effectExtent l="0" t="0" r="0" b="0"/>
+            <wp:docPr id="230" name="Picture 230"/>
+            <wp:cNvGraphicFramePr>
+              <a:graphicFrameLocks xmlns:a="http://schemas.openxmlformats.org/drawingml/2006/main" noChangeAspect="1"/>
+            </wp:cNvGraphicFramePr>
+            <a:graphic xmlns:a="http://schemas.openxmlformats.org/drawingml/2006/main">
+              <a:graphicData uri="http://schemas.openxmlformats.org/drawingml/2006/picture">
+                <pic:pic xmlns:pic="http://schemas.openxmlformats.org/drawingml/2006/picture">
+                  <pic:nvPicPr>
+                    <pic:cNvPr id="1" name=""/>
+                    <pic:cNvPicPr/>
+                  </pic:nvPicPr>
+                  <pic:blipFill>
+                    <a:blip r:embed="rId234"/>
+                    <a:stretch>
+                      <a:fillRect/>
+                    </a:stretch>
+                  </pic:blipFill>
+                  <pic:spPr>
+                    <a:xfrm>
+                      <a:off x="0" y="0"/>
+                      <a:ext cx="2133600" cy="533400"/>
+                    </a:xfrm>
+                    <a:prstGeom prst="rect">
+                      <a:avLst/>
+                    </a:prstGeom>
+                  </pic:spPr>
+                </pic:pic>
+              </a:graphicData>
+            </a:graphic>
+          </wp:inline>
+        </w:drawing>
+      </w:r>
+    </w:p>
+    <w:p>
+      <w:r>
+        <w:t xml:space="preserve">Y en </w:t>
+      </w:r>
+      <w:proofErr w:type="spellStart"/>
+      <w:r>
+        <w:t>el</w:t>
+      </w:r>
+      <w:proofErr w:type="spellEnd"/>
+      <w:r>
+        <w:t xml:space="preserve"> .</w:t>
+      </w:r>
+      <w:proofErr w:type="spellStart"/>
+      <w:r>
+        <w:t>ts</w:t>
+      </w:r>
+      <w:proofErr w:type="spellEnd"/>
+    </w:p>
+    <w:p>
+      <w:r>
+        <w:rPr>
+          <w:noProof/>
+        </w:rPr>
+        <w:drawing>
+          <wp:inline distT="0" distB="0" distL="0" distR="0" wp14:anchorId="60223A5B" wp14:editId="3760A25F">
+            <wp:extent cx="2955790" cy="693420"/>
+            <wp:effectExtent l="0" t="0" r="0" b="0"/>
+            <wp:docPr id="228" name="Picture 228"/>
+            <wp:cNvGraphicFramePr>
+              <a:graphicFrameLocks xmlns:a="http://schemas.openxmlformats.org/drawingml/2006/main" noChangeAspect="1"/>
+            </wp:cNvGraphicFramePr>
+            <a:graphic xmlns:a="http://schemas.openxmlformats.org/drawingml/2006/main">
+              <a:graphicData uri="http://schemas.openxmlformats.org/drawingml/2006/picture">
+                <pic:pic xmlns:pic="http://schemas.openxmlformats.org/drawingml/2006/picture">
+                  <pic:nvPicPr>
+                    <pic:cNvPr id="1" name=""/>
+                    <pic:cNvPicPr/>
+                  </pic:nvPicPr>
+                  <pic:blipFill>
+                    <a:blip r:embed="rId235"/>
+                    <a:stretch>
+                      <a:fillRect/>
+                    </a:stretch>
+                  </pic:blipFill>
+                  <pic:spPr>
+                    <a:xfrm>
+                      <a:off x="0" y="0"/>
+                      <a:ext cx="2965927" cy="695798"/>
+                    </a:xfrm>
+                    <a:prstGeom prst="rect">
+                      <a:avLst/>
+                    </a:prstGeom>
+                  </pic:spPr>
+                </pic:pic>
+              </a:graphicData>
+            </a:graphic>
+          </wp:inline>
+        </w:drawing>
+      </w:r>
       <w:bookmarkStart w:id="0" w:name="_GoBack"/>
       <w:bookmarkEnd w:id="0"/>
     </w:p>
-    <w:p/>
     <w:p/>
     <w:p/>
     <w:p/>

</xml_diff>